<commit_message>
It is done. VALJDA
</commit_message>
<xml_diff>
--- a/doc/Никола_Цетић_1117_19.docx
+++ b/doc/Никола_Цетић_1117_19.docx
@@ -357,6 +357,9 @@
         <w:ind w:left="-5" w:right="36"/>
       </w:pPr>
       <w:r>
+        <w:rPr>
+          <w:lang w:val="en-US"/>
+        </w:rPr>
         <mc:AlternateContent>
           <mc:Choice Requires="wps">
             <w:drawing>
@@ -954,6 +957,9 @@
         <w:ind w:left="-5" w:right="36"/>
       </w:pPr>
       <w:r>
+        <w:rPr>
+          <w:lang w:val="en-US"/>
+        </w:rPr>
         <mc:AlternateContent>
           <mc:Choice Requires="wps">
             <w:drawing>
@@ -1021,15 +1027,7 @@
                                 <w:sz w:val="20"/>
                                 <w:szCs w:val="20"/>
                               </w:rPr>
-                              <w:t xml:space="preserve">    </w:t>
-                            </w:r>
-                            <w:r>
-                              <w:rPr>
-                                <w:rFonts w:ascii="Consolas" w:eastAsiaTheme="minorEastAsia" w:hAnsi="Consolas" w:cs="Consolas"/>
-                                <w:sz w:val="20"/>
-                                <w:szCs w:val="20"/>
-                              </w:rPr>
-                              <w:t>dxe_pixels_3b</w:t>
+                              <w:t xml:space="preserve">    dxe_pixels_3b</w:t>
                             </w:r>
                           </w:p>
                           <w:p>
@@ -1408,6 +1406,9 @@
         <w:ind w:left="-5" w:right="37"/>
       </w:pPr>
       <w:r>
+        <w:rPr>
+          <w:lang w:val="en-US"/>
+        </w:rPr>
         <mc:AlternateContent>
           <mc:Choice Requires="wps">
             <w:drawing>
@@ -3126,6 +3127,9 @@
         <w:jc w:val="center"/>
       </w:pPr>
       <w:r>
+        <w:rPr>
+          <w:lang w:val="en-US"/>
+        </w:rPr>
         <w:drawing>
           <wp:inline distT="0" distB="0" distL="0" distR="0" wp14:anchorId="1C65B174" wp14:editId="01ADA582">
             <wp:extent cx="4486901" cy="771633"/>
@@ -3142,7 +3146,7 @@
                     <pic:cNvPicPr/>
                   </pic:nvPicPr>
                   <pic:blipFill>
-                    <a:blip r:embed="rId6"/>
+                    <a:blip r:embed="rId7"/>
                     <a:stretch>
                       <a:fillRect/>
                     </a:stretch>
@@ -3187,6 +3191,9 @@
         <w:jc w:val="center"/>
       </w:pPr>
       <w:r>
+        <w:rPr>
+          <w:lang w:val="en-US"/>
+        </w:rPr>
         <mc:AlternateContent>
           <mc:Choice Requires="wps">
             <w:drawing>
@@ -6084,6 +6091,9 @@
         <w:jc w:val="center"/>
       </w:pPr>
       <w:r>
+        <w:rPr>
+          <w:lang w:val="en-US"/>
+        </w:rPr>
         <w:drawing>
           <wp:inline distT="0" distB="0" distL="0" distR="0" wp14:anchorId="0F926D56" wp14:editId="32E74E1A">
             <wp:extent cx="3691864" cy="1931354"/>
@@ -6100,7 +6110,7 @@
                     <pic:cNvPicPr/>
                   </pic:nvPicPr>
                   <pic:blipFill>
-                    <a:blip r:embed="rId7"/>
+                    <a:blip r:embed="rId8"/>
                     <a:stretch>
                       <a:fillRect/>
                     </a:stretch>
@@ -6142,6 +6152,9 @@
         <w:jc w:val="center"/>
       </w:pPr>
       <w:r>
+        <w:rPr>
+          <w:lang w:val="en-US"/>
+        </w:rPr>
         <w:drawing>
           <wp:inline distT="0" distB="0" distL="0" distR="0" wp14:anchorId="046447F2" wp14:editId="12492FB4">
             <wp:extent cx="3673203" cy="1915521"/>
@@ -6158,7 +6171,7 @@
                     <pic:cNvPicPr/>
                   </pic:nvPicPr>
                   <pic:blipFill>
-                    <a:blip r:embed="rId8"/>
+                    <a:blip r:embed="rId9"/>
                     <a:stretch>
                       <a:fillRect/>
                     </a:stretch>
@@ -6194,6 +6207,9 @@
         <w:jc w:val="center"/>
       </w:pPr>
       <w:r>
+        <w:rPr>
+          <w:lang w:val="en-US"/>
+        </w:rPr>
         <w:drawing>
           <wp:inline distT="0" distB="0" distL="0" distR="0" wp14:anchorId="0364BA63" wp14:editId="028C7CA1">
             <wp:extent cx="3757179" cy="1973388"/>
@@ -6210,7 +6226,7 @@
                     <pic:cNvPicPr/>
                   </pic:nvPicPr>
                   <pic:blipFill>
-                    <a:blip r:embed="rId9"/>
+                    <a:blip r:embed="rId10"/>
                     <a:stretch>
                       <a:fillRect/>
                     </a:stretch>
@@ -6260,6 +6276,9 @@
         <w:jc w:val="center"/>
       </w:pPr>
       <w:r>
+        <w:rPr>
+          <w:lang w:val="en-US"/>
+        </w:rPr>
         <w:lastRenderedPageBreak/>
         <w:drawing>
           <wp:inline distT="0" distB="0" distL="0" distR="0" wp14:anchorId="21639D25" wp14:editId="4D4B78C2">
@@ -6277,7 +6296,7 @@
                     <pic:cNvPicPr/>
                   </pic:nvPicPr>
                   <pic:blipFill>
-                    <a:blip r:embed="rId10"/>
+                    <a:blip r:embed="rId11"/>
                     <a:stretch>
                       <a:fillRect/>
                     </a:stretch>
@@ -6562,7 +6581,7 @@
                           <pic:cNvPicPr/>
                         </pic:nvPicPr>
                         <pic:blipFill>
-                          <a:blip r:embed="rId11"/>
+                          <a:blip r:embed="rId12"/>
                           <a:stretch>
                             <a:fillRect/>
                           </a:stretch>
@@ -6595,6 +6614,9 @@
               <w:jc w:val="left"/>
             </w:pPr>
             <w:r>
+              <w:rPr>
+                <w:lang w:val="en-US"/>
+              </w:rPr>
               <w:drawing>
                 <wp:inline distT="0" distB="0" distL="0" distR="0" wp14:anchorId="562DF8D8" wp14:editId="4A557155">
                   <wp:extent cx="1642188" cy="1635548"/>
@@ -6611,7 +6633,7 @@
                           <pic:cNvPicPr/>
                         </pic:nvPicPr>
                         <pic:blipFill>
-                          <a:blip r:embed="rId12"/>
+                          <a:blip r:embed="rId13"/>
                           <a:stretch>
                             <a:fillRect/>
                           </a:stretch>
@@ -6649,6 +6671,9 @@
               <w:jc w:val="center"/>
             </w:pPr>
             <w:r>
+              <w:rPr>
+                <w:lang w:val="en-US"/>
+              </w:rPr>
               <w:drawing>
                 <wp:inline distT="0" distB="0" distL="0" distR="0" wp14:anchorId="72E41740" wp14:editId="60616639">
                   <wp:extent cx="1619115" cy="1623526"/>
@@ -6665,7 +6690,7 @@
                           <pic:cNvPicPr/>
                         </pic:nvPicPr>
                         <pic:blipFill>
-                          <a:blip r:embed="rId13"/>
+                          <a:blip r:embed="rId14"/>
                           <a:stretch>
                             <a:fillRect/>
                           </a:stretch>
@@ -6698,6 +6723,9 @@
               <w:jc w:val="left"/>
             </w:pPr>
             <w:r>
+              <w:rPr>
+                <w:lang w:val="en-US"/>
+              </w:rPr>
               <w:drawing>
                 <wp:anchor distT="0" distB="0" distL="114300" distR="114300" simplePos="0" relativeHeight="251666432" behindDoc="1" locked="0" layoutInCell="1" allowOverlap="1">
                   <wp:simplePos x="0" y="0"/>
@@ -6730,7 +6758,7 @@
                           <pic:cNvPicPr/>
                         </pic:nvPicPr>
                         <pic:blipFill>
-                          <a:blip r:embed="rId14" cstate="print">
+                          <a:blip r:embed="rId15" cstate="print">
                             <a:extLst>
                               <a:ext uri="{28A0092B-C50C-407E-A947-70E740481C1C}">
                                 <a14:useLocalDpi xmlns:a14="http://schemas.microsoft.com/office/drawing/2010/main" val="0"/>
@@ -6865,7 +6893,14 @@
                 <w:sz w:val="28"/>
                 <w:szCs w:val="28"/>
               </w:rPr>
-              <w:t>Конверзија у црни-бијелу слику</w:t>
+              <w:t>Конверзија у црно</w:t>
+            </w:r>
+            <w:r>
+              <w:rPr>
+                <w:sz w:val="28"/>
+                <w:szCs w:val="28"/>
+              </w:rPr>
+              <w:t>-бијелу слику</w:t>
             </w:r>
           </w:p>
         </w:tc>
@@ -6889,7 +6924,7 @@
                 <w:szCs w:val="28"/>
                 <w:lang w:val="en-US"/>
               </w:rPr>
-              <w:t>510</w:t>
+              <w:t>1</w:t>
             </w:r>
             <w:r>
               <w:rPr>
@@ -6909,7 +6944,27 @@
                 <w:szCs w:val="28"/>
                 <w:lang w:val="en-US"/>
               </w:rPr>
-              <w:t>150</w:t>
+              <w:t>200</w:t>
+            </w:r>
+            <w:r>
+              <w:rPr>
+                <w:rFonts w:ascii="Consolas" w:eastAsiaTheme="minorEastAsia" w:hAnsi="Consolas" w:cs="Consolas"/>
+                <w:noProof w:val="0"/>
+                <w:sz w:val="28"/>
+                <w:szCs w:val="28"/>
+                <w:lang w:val="en-US"/>
+              </w:rPr>
+              <w:t xml:space="preserve"> </w:t>
+            </w:r>
+            <w:r>
+              <w:rPr>
+                <w:rFonts w:ascii="Consolas" w:eastAsiaTheme="minorEastAsia" w:hAnsi="Consolas" w:cs="Consolas"/>
+                <w:noProof w:val="0"/>
+                <w:sz w:val="28"/>
+                <w:szCs w:val="28"/>
+                <w:lang w:val="en-US"/>
+              </w:rPr>
+              <w:t>147</w:t>
             </w:r>
           </w:p>
         </w:tc>
@@ -7199,7 +7254,14 @@
                 <w:sz w:val="28"/>
                 <w:szCs w:val="28"/>
               </w:rPr>
-              <w:t>Конверзија у црни-бијелу слику</w:t>
+              <w:t>Конверзија у црно</w:t>
+            </w:r>
+            <w:r>
+              <w:rPr>
+                <w:sz w:val="28"/>
+                <w:szCs w:val="28"/>
+              </w:rPr>
+              <w:t>-бијелу слику</w:t>
             </w:r>
           </w:p>
         </w:tc>
@@ -7223,7 +7285,7 @@
                 <w:szCs w:val="28"/>
                 <w:lang w:val="en-US"/>
               </w:rPr>
-              <w:t>120</w:t>
+              <w:t>750</w:t>
             </w:r>
             <w:r>
               <w:rPr>
@@ -7231,6 +7293,7 @@
                 <w:noProof w:val="0"/>
                 <w:sz w:val="28"/>
                 <w:szCs w:val="28"/>
+                <w:lang w:val="en-US"/>
               </w:rPr>
               <w:t xml:space="preserve"> </w:t>
             </w:r>
@@ -7242,7 +7305,7 @@
                 <w:szCs w:val="28"/>
                 <w:lang w:val="en-US"/>
               </w:rPr>
-              <w:t>130</w:t>
+              <w:t>128</w:t>
             </w:r>
           </w:p>
         </w:tc>
@@ -7300,6 +7363,7 @@
                 <w:noProof w:val="0"/>
                 <w:sz w:val="28"/>
                 <w:szCs w:val="28"/>
+                <w:lang w:val="en-US"/>
               </w:rPr>
               <w:t xml:space="preserve"> </w:t>
             </w:r>
@@ -7319,6 +7383,7 @@
                 <w:noProof w:val="0"/>
                 <w:sz w:val="28"/>
                 <w:szCs w:val="28"/>
+                <w:lang w:val="en-US"/>
               </w:rPr>
               <w:t xml:space="preserve"> </w:t>
             </w:r>
@@ -7330,7 +7395,7 @@
                 <w:szCs w:val="28"/>
                 <w:lang w:val="en-US"/>
               </w:rPr>
-              <w:t>718</w:t>
+              <w:t>737</w:t>
             </w:r>
           </w:p>
         </w:tc>
@@ -7399,7 +7464,7 @@
                 <w:szCs w:val="28"/>
                 <w:lang w:val="en-US"/>
               </w:rPr>
-              <w:t>123</w:t>
+              <w:t>142</w:t>
             </w:r>
           </w:p>
         </w:tc>
@@ -7465,6 +7530,9 @@
         <w:ind w:left="0" w:right="36" w:firstLine="493"/>
       </w:pPr>
       <w:r>
+        <w:rPr>
+          <w:lang w:val="en-US"/>
+        </w:rPr>
         <mc:AlternateContent>
           <mc:Choice Requires="wps">
             <w:drawing>
@@ -9875,7 +9943,14 @@
                 <w:sz w:val="28"/>
                 <w:szCs w:val="28"/>
               </w:rPr>
-              <w:t>Конверзија у црни-бијелу слику</w:t>
+              <w:t>Конверзија у црно</w:t>
+            </w:r>
+            <w:r>
+              <w:rPr>
+                <w:sz w:val="28"/>
+                <w:szCs w:val="28"/>
+              </w:rPr>
+              <w:t>-бијелу слику</w:t>
             </w:r>
           </w:p>
         </w:tc>
@@ -9899,7 +9974,7 @@
                 <w:szCs w:val="28"/>
                 <w:lang w:val="en-US"/>
               </w:rPr>
-              <w:t>120</w:t>
+              <w:t>750</w:t>
             </w:r>
             <w:r>
               <w:rPr>
@@ -9918,7 +9993,7 @@
                 <w:szCs w:val="28"/>
                 <w:lang w:val="en-US"/>
               </w:rPr>
-              <w:t>130</w:t>
+              <w:t>129</w:t>
             </w:r>
           </w:p>
         </w:tc>
@@ -10189,7 +10264,14 @@
                 <w:sz w:val="28"/>
                 <w:szCs w:val="28"/>
               </w:rPr>
-              <w:t>Конверзија у црни-бијелу слику</w:t>
+              <w:t>Конверзија у црно</w:t>
+            </w:r>
+            <w:r>
+              <w:rPr>
+                <w:sz w:val="28"/>
+                <w:szCs w:val="28"/>
+              </w:rPr>
+              <w:t>-бијелу слику</w:t>
             </w:r>
           </w:p>
         </w:tc>
@@ -10213,7 +10295,7 @@
                 <w:szCs w:val="28"/>
                 <w:lang w:val="en-US"/>
               </w:rPr>
-              <w:t>120</w:t>
+              <w:t>750</w:t>
             </w:r>
             <w:r>
               <w:rPr>
@@ -10232,7 +10314,7 @@
                 <w:szCs w:val="28"/>
                 <w:lang w:val="en-US"/>
               </w:rPr>
-              <w:t>130</w:t>
+              <w:t>129</w:t>
             </w:r>
           </w:p>
         </w:tc>
@@ -10408,6 +10490,9 @@
         <w:ind w:left="0" w:right="36" w:firstLine="493"/>
       </w:pPr>
       <w:r>
+        <w:rPr>
+          <w:lang w:val="en-US"/>
+        </w:rPr>
         <w:lastRenderedPageBreak/>
         <mc:AlternateContent>
           <mc:Choice Requires="wps">
@@ -11759,6 +11844,9 @@
         <w:ind w:left="0" w:right="36" w:firstLine="493"/>
       </w:pPr>
       <w:r>
+        <w:rPr>
+          <w:lang w:val="en-US"/>
+        </w:rPr>
         <mc:AlternateContent>
           <mc:Choice Requires="wps">
             <w:drawing>
@@ -13344,7 +13432,14 @@
                 <w:sz w:val="28"/>
                 <w:szCs w:val="28"/>
               </w:rPr>
-              <w:t>Конверзија у црни-бијелу слику</w:t>
+              <w:t>Конверзија у црно</w:t>
+            </w:r>
+            <w:r>
+              <w:rPr>
+                <w:sz w:val="28"/>
+                <w:szCs w:val="28"/>
+              </w:rPr>
+              <w:t>-бијелу слику</w:t>
             </w:r>
           </w:p>
         </w:tc>
@@ -13368,7 +13463,7 @@
                 <w:szCs w:val="28"/>
                 <w:lang w:val="en-US"/>
               </w:rPr>
-              <w:t>120</w:t>
+              <w:t>750</w:t>
             </w:r>
             <w:r>
               <w:rPr>
@@ -13387,7 +13482,7 @@
                 <w:szCs w:val="28"/>
                 <w:lang w:val="en-US"/>
               </w:rPr>
-              <w:t>130</w:t>
+              <w:t>129</w:t>
             </w:r>
           </w:p>
         </w:tc>
@@ -13554,6 +13649,9 @@
         <w:ind w:left="0" w:right="36" w:firstLine="493"/>
       </w:pPr>
       <w:r>
+        <w:rPr>
+          <w:lang w:val="en-US"/>
+        </w:rPr>
         <w:lastRenderedPageBreak/>
         <mc:AlternateContent>
           <mc:Choice Requires="wps">
@@ -16973,7 +17071,14 @@
                 <w:sz w:val="28"/>
                 <w:szCs w:val="28"/>
               </w:rPr>
-              <w:t>Конверзија у црни-бијелу слику</w:t>
+              <w:t>Конверзија у црно</w:t>
+            </w:r>
+            <w:r>
+              <w:rPr>
+                <w:sz w:val="28"/>
+                <w:szCs w:val="28"/>
+              </w:rPr>
+              <w:t>-бијелу слику</w:t>
             </w:r>
           </w:p>
         </w:tc>
@@ -16997,7 +17102,7 @@
                 <w:szCs w:val="28"/>
                 <w:lang w:val="en-US"/>
               </w:rPr>
-              <w:t>120</w:t>
+              <w:t>750</w:t>
             </w:r>
             <w:r>
               <w:rPr>
@@ -17016,7 +17121,7 @@
                 <w:szCs w:val="28"/>
                 <w:lang w:val="en-US"/>
               </w:rPr>
-              <w:t>130</w:t>
+              <w:t>129</w:t>
             </w:r>
           </w:p>
         </w:tc>
@@ -17177,7 +17282,18 @@
       <w:pPr>
         <w:ind w:left="0" w:right="36" w:firstLine="493"/>
       </w:pPr>
+    </w:p>
+    <w:p>
+      <w:pPr>
+        <w:ind w:left="0" w:right="36" w:firstLine="493"/>
+      </w:pPr>
+    </w:p>
+    <w:p>
+      <w:pPr>
+        <w:ind w:left="0" w:right="36" w:firstLine="493"/>
+      </w:pPr>
       <w:r>
+        <w:lastRenderedPageBreak/>
         <w:t>Као што је речено у објашњењу алгоритма за кодовање ако измијенимо мало алгоритам можемо добити значајна побољшања у извршавању.</w:t>
       </w:r>
     </w:p>
@@ -17213,7 +17329,6 @@
                 <w:sz w:val="28"/>
                 <w:szCs w:val="28"/>
               </w:rPr>
-              <w:lastRenderedPageBreak/>
               <w:t>СЕГМЕНТ АЛГОРИТМА</w:t>
             </w:r>
           </w:p>
@@ -17267,7 +17382,14 @@
                 <w:sz w:val="28"/>
                 <w:szCs w:val="28"/>
               </w:rPr>
-              <w:t>Конверзија у црни-бијелу слику</w:t>
+              <w:t>Конверзија у црно</w:t>
+            </w:r>
+            <w:r>
+              <w:rPr>
+                <w:sz w:val="28"/>
+                <w:szCs w:val="28"/>
+              </w:rPr>
+              <w:t>-бијелу слику</w:t>
             </w:r>
           </w:p>
         </w:tc>
@@ -17291,7 +17413,7 @@
                 <w:szCs w:val="28"/>
                 <w:lang w:val="en-US"/>
               </w:rPr>
-              <w:t>120</w:t>
+              <w:t>750</w:t>
             </w:r>
             <w:r>
               <w:rPr>
@@ -17310,7 +17432,7 @@
                 <w:szCs w:val="28"/>
                 <w:lang w:val="en-US"/>
               </w:rPr>
-              <w:t>130</w:t>
+              <w:t>129</w:t>
             </w:r>
           </w:p>
         </w:tc>
@@ -17472,6 +17594,9 @@
         <w:ind w:left="0" w:right="36" w:firstLine="493"/>
       </w:pPr>
       <w:r>
+        <w:rPr>
+          <w:lang w:val="en-US"/>
+        </w:rPr>
         <mc:AlternateContent>
           <mc:Choice Requires="wps">
             <w:drawing>
@@ -17536,17 +17661,8 @@
                                 <w:rFonts w:ascii="Consolas" w:eastAsiaTheme="minorEastAsia" w:hAnsi="Consolas" w:cs="Consolas"/>
                                 <w:color w:val="0000FF"/>
                               </w:rPr>
-                              <w:t xml:space="preserve">Бржи </w:t>
-                            </w:r>
-                            <w:r>
-                              <w:rPr>
-                                <w:rFonts w:ascii="Consolas" w:eastAsiaTheme="minorEastAsia" w:hAnsi="Consolas" w:cs="Consolas"/>
-                                <w:color w:val="0000FF"/>
-                              </w:rPr>
-                              <w:t>код!!!</w:t>
-                            </w:r>
-                            <w:bookmarkStart w:id="0" w:name="_GoBack"/>
-                            <w:bookmarkEnd w:id="0"/>
+                              <w:t>Бржи код!!!</w:t>
+                            </w:r>
                           </w:p>
                           <w:p>
                             <w:pPr>
@@ -18525,21 +18641,14 @@
                 <w:sz w:val="28"/>
                 <w:szCs w:val="28"/>
               </w:rPr>
-              <w:t>Конверзија у црни-бије</w:t>
+              <w:t>Конверзија у црно</w:t>
             </w:r>
             <w:r>
               <w:rPr>
                 <w:sz w:val="28"/>
                 <w:szCs w:val="28"/>
               </w:rPr>
-              <w:t>џ`</w:t>
-            </w:r>
-            <w:r>
-              <w:rPr>
-                <w:sz w:val="28"/>
-                <w:szCs w:val="28"/>
-              </w:rPr>
-              <w:t>лу слику</w:t>
+              <w:t>-бијелу слику</w:t>
             </w:r>
           </w:p>
         </w:tc>
@@ -18563,7 +18672,7 @@
                 <w:szCs w:val="28"/>
                 <w:lang w:val="en-US"/>
               </w:rPr>
-              <w:t>120</w:t>
+              <w:t>750</w:t>
             </w:r>
             <w:r>
               <w:rPr>
@@ -18582,7 +18691,7 @@
                 <w:szCs w:val="28"/>
                 <w:lang w:val="en-US"/>
               </w:rPr>
-              <w:t>130</w:t>
+              <w:t>129</w:t>
             </w:r>
           </w:p>
         </w:tc>
@@ -18729,9 +18838,65 @@
     <w:p>
       <w:pPr>
         <w:ind w:left="0" w:right="36" w:firstLine="493"/>
+      </w:pPr>
+      <w:r>
+        <w:t xml:space="preserve">Резултати кориштења </w:t>
+      </w:r>
+      <w:r>
+        <w:rPr>
+          <w:highlight w:val="lightGray"/>
+          <w:lang w:val="en-US"/>
+        </w:rPr>
+        <w:t>expected_false</w:t>
+      </w:r>
+      <w:r>
         <w:rPr>
           <w:lang w:val="en-US"/>
         </w:rPr>
+        <w:t xml:space="preserve"> </w:t>
+      </w:r>
+      <w:r>
+        <w:t xml:space="preserve">и </w:t>
+      </w:r>
+      <w:r>
+        <w:rPr>
+          <w:highlight w:val="lightGray"/>
+          <w:lang w:val="en-US"/>
+        </w:rPr>
+        <w:t>expected_true</w:t>
+      </w:r>
+      <w:r>
+        <w:t xml:space="preserve"> директива.</w:t>
+      </w:r>
+    </w:p>
+    <w:p>
+      <w:pPr>
+        <w:ind w:left="0" w:right="36" w:firstLine="493"/>
+      </w:pPr>
+    </w:p>
+    <w:p>
+      <w:pPr>
+        <w:ind w:left="0" w:right="36" w:firstLine="493"/>
+      </w:pPr>
+    </w:p>
+    <w:p>
+      <w:pPr>
+        <w:ind w:left="0" w:right="36" w:firstLine="493"/>
+      </w:pPr>
+    </w:p>
+    <w:p>
+      <w:pPr>
+        <w:ind w:left="0" w:right="36" w:firstLine="493"/>
+      </w:pPr>
+    </w:p>
+    <w:p>
+      <w:pPr>
+        <w:ind w:left="0" w:right="36" w:firstLine="493"/>
+      </w:pPr>
+    </w:p>
+    <w:p>
+      <w:pPr>
+        <w:ind w:left="0" w:right="36" w:firstLine="493"/>
       </w:pPr>
     </w:p>
     <w:p>
@@ -18739,7 +18904,11 @@
         <w:ind w:left="0" w:right="36" w:firstLine="493"/>
       </w:pPr>
       <w:r>
+        <w:lastRenderedPageBreak/>
         <w:t xml:space="preserve">Ако узмемо да нам је позната величина слике коју обрађујемо у току компајлирања можемо добити чак и боље перформансе. </w:t>
+      </w:r>
+      <w:r>
+        <w:t>Видимо да када компајлер познаје више података у вријеме компајлирања у стању је да изгенерише и ефикаснији код.</w:t>
       </w:r>
     </w:p>
     <w:tbl>
@@ -18827,7 +18996,14 @@
                 <w:sz w:val="28"/>
                 <w:szCs w:val="28"/>
               </w:rPr>
-              <w:t>Конверзија у црни-бијелу слику</w:t>
+              <w:t>Конверзија у црно</w:t>
+            </w:r>
+            <w:r>
+              <w:rPr>
+                <w:sz w:val="28"/>
+                <w:szCs w:val="28"/>
+              </w:rPr>
+              <w:t>-бијелу слику</w:t>
             </w:r>
           </w:p>
         </w:tc>
@@ -18851,7 +19027,7 @@
                 <w:szCs w:val="28"/>
                 <w:lang w:val="en-US"/>
               </w:rPr>
-              <w:t>120</w:t>
+              <w:t>750</w:t>
             </w:r>
             <w:r>
               <w:rPr>
@@ -18870,7 +19046,7 @@
                 <w:szCs w:val="28"/>
                 <w:lang w:val="en-US"/>
               </w:rPr>
-              <w:t>130</w:t>
+              <w:t>129</w:t>
             </w:r>
           </w:p>
         </w:tc>
@@ -19017,10 +19193,1524 @@
     <w:p>
       <w:pPr>
         <w:ind w:left="0" w:right="36" w:firstLine="493"/>
+      </w:pPr>
+      <w:r>
+        <w:t>Резултати након познавања величине слике у току компајлирања</w:t>
+      </w:r>
+    </w:p>
+    <w:p>
+      <w:pPr>
+        <w:ind w:left="0" w:right="36" w:firstLine="493"/>
+      </w:pPr>
+    </w:p>
+    <w:p>
+      <w:pPr>
+        <w:ind w:left="0" w:right="36" w:firstLine="493"/>
+      </w:pPr>
+      <w:r>
+        <w:t>Приједози додатних побољшања:</w:t>
+      </w:r>
+    </w:p>
+    <w:p>
+      <w:pPr>
+        <w:pStyle w:val="ListParagraph"/>
+        <w:numPr>
+          <w:ilvl w:val="0"/>
+          <w:numId w:val="3"/>
+        </w:numPr>
+        <w:ind w:right="36"/>
+      </w:pPr>
+      <w:r>
+        <w:t xml:space="preserve">Конверзија слике би се могла реализовати кориштењем ДМА контролера за упис пиксела из </w:t>
+      </w:r>
+      <w:r>
         <w:rPr>
           <w:lang w:val="en-US"/>
         </w:rPr>
+        <w:t>sram</w:t>
+      </w:r>
+      <w:r>
+        <w:t xml:space="preserve"> меморије у интерну меморију уређаја.</w:t>
+      </w:r>
+    </w:p>
+    <w:p>
+      <w:pPr>
+        <w:pStyle w:val="ListParagraph"/>
+        <w:numPr>
+          <w:ilvl w:val="0"/>
+          <w:numId w:val="3"/>
+        </w:numPr>
+        <w:ind w:right="36"/>
       </w:pPr>
+      <w:r>
+        <w:t>Могло се прибјећи кориштењу рачунања конволуције у фреквенцијском домену кориштењен акцелератора за брзу фуријеову трансформацију.</w:t>
+      </w:r>
+    </w:p>
+    <w:p>
+      <w:pPr>
+        <w:ind w:left="0" w:right="36" w:firstLine="493"/>
+      </w:pPr>
+    </w:p>
+    <w:p>
+      <w:pPr>
+        <w:ind w:left="0" w:right="36" w:firstLine="493"/>
+      </w:pPr>
+      <w:r>
+        <w:t>Напомена: Покушано је поштовање Мисра 2004 стандарда али због индексирања низа, који је у 2012-ој верзији поправљен</w:t>
+      </w:r>
+      <w:r>
+        <w:t>,</w:t>
+      </w:r>
+      <w:r>
+        <w:t xml:space="preserve"> није било могуће испоштовати.</w:t>
+      </w:r>
+    </w:p>
+    <w:p>
+      <w:pPr>
+        <w:ind w:left="0" w:right="36" w:firstLine="493"/>
+      </w:pPr>
+      <w:r>
+        <mc:AlternateContent>
+          <mc:Choice Requires="wps">
+            <w:drawing>
+              <wp:anchor distT="45720" distB="45720" distL="114300" distR="114300" simplePos="0" relativeHeight="251680768" behindDoc="0" locked="0" layoutInCell="1" allowOverlap="1">
+                <wp:simplePos x="0" y="0"/>
+                <wp:positionH relativeFrom="margin">
+                  <wp:align>right</wp:align>
+                </wp:positionH>
+                <wp:positionV relativeFrom="paragraph">
+                  <wp:posOffset>380365</wp:posOffset>
+                </wp:positionV>
+                <wp:extent cx="5737860" cy="1404620"/>
+                <wp:effectExtent l="0" t="0" r="15240" b="26670"/>
+                <wp:wrapSquare wrapText="bothSides"/>
+                <wp:docPr id="6" name="Text Box 2"/>
+                <wp:cNvGraphicFramePr>
+                  <a:graphicFrameLocks xmlns:a="http://schemas.openxmlformats.org/drawingml/2006/main"/>
+                </wp:cNvGraphicFramePr>
+                <a:graphic xmlns:a="http://schemas.openxmlformats.org/drawingml/2006/main">
+                  <a:graphicData uri="http://schemas.microsoft.com/office/word/2010/wordprocessingShape">
+                    <wps:wsp>
+                      <wps:cNvSpPr txBox="1">
+                        <a:spLocks noChangeArrowheads="1"/>
+                      </wps:cNvSpPr>
+                      <wps:spPr bwMode="auto">
+                        <a:xfrm>
+                          <a:off x="0" y="0"/>
+                          <a:ext cx="5737860" cy="1404620"/>
+                        </a:xfrm>
+                        <a:prstGeom prst="rect">
+                          <a:avLst/>
+                        </a:prstGeom>
+                        <a:solidFill>
+                          <a:srgbClr val="FFFFFF"/>
+                        </a:solidFill>
+                        <a:ln w="9525">
+                          <a:solidFill>
+                            <a:srgbClr val="000000"/>
+                          </a:solidFill>
+                          <a:miter lim="800000"/>
+                          <a:headEnd/>
+                          <a:tailEnd/>
+                        </a:ln>
+                      </wps:spPr>
+                      <wps:txbx>
+                        <w:txbxContent>
+                          <w:p>
+                            <w:pPr>
+                              <w:autoSpaceDE w:val="0"/>
+                              <w:autoSpaceDN w:val="0"/>
+                              <w:adjustRightInd w:val="0"/>
+                              <w:spacing w:after="0" w:line="240" w:lineRule="auto"/>
+                              <w:ind w:left="0" w:right="0"/>
+                              <w:jc w:val="left"/>
+                              <w:rPr>
+                                <w:rFonts w:ascii="Consolas" w:eastAsiaTheme="minorEastAsia" w:hAnsi="Consolas" w:cs="Consolas"/>
+                                <w:color w:val="auto"/>
+                                <w:sz w:val="20"/>
+                                <w:szCs w:val="20"/>
+                                <w:lang w:val="en-US"/>
+                              </w:rPr>
+                            </w:pPr>
+                            <w:r>
+                              <w:rPr>
+                                <w:rFonts w:ascii="Consolas" w:eastAsiaTheme="minorEastAsia" w:hAnsi="Consolas" w:cs="Consolas"/>
+                                <w:color w:val="005032"/>
+                                <w:sz w:val="20"/>
+                                <w:szCs w:val="20"/>
+                                <w:lang w:val="en-US"/>
+                              </w:rPr>
+                              <w:t>uint32</w:t>
+                            </w:r>
+                            <w:r>
+                              <w:rPr>
+                                <w:rFonts w:ascii="Consolas" w:eastAsiaTheme="minorEastAsia" w:hAnsi="Consolas" w:cs="Consolas"/>
+                                <w:sz w:val="20"/>
+                                <w:szCs w:val="20"/>
+                                <w:lang w:val="en-US"/>
+                              </w:rPr>
+                              <w:t xml:space="preserve"> </w:t>
+                            </w:r>
+                            <w:r>
+                              <w:rPr>
+                                <w:rFonts w:ascii="Consolas" w:eastAsiaTheme="minorEastAsia" w:hAnsi="Consolas" w:cs="Consolas"/>
+                                <w:b/>
+                                <w:bCs/>
+                                <w:sz w:val="20"/>
+                                <w:szCs w:val="20"/>
+                                <w:lang w:val="en-US"/>
+                              </w:rPr>
+                              <w:t>convolution</w:t>
+                            </w:r>
+                            <w:r>
+                              <w:rPr>
+                                <w:rFonts w:ascii="Consolas" w:eastAsiaTheme="minorEastAsia" w:hAnsi="Consolas" w:cs="Consolas"/>
+                                <w:sz w:val="20"/>
+                                <w:szCs w:val="20"/>
+                                <w:lang w:val="en-US"/>
+                              </w:rPr>
+                              <w:t>(</w:t>
+                            </w:r>
+                            <w:r>
+                              <w:rPr>
+                                <w:rFonts w:ascii="Consolas" w:eastAsiaTheme="minorEastAsia" w:hAnsi="Consolas" w:cs="Consolas"/>
+                                <w:color w:val="005032"/>
+                                <w:sz w:val="20"/>
+                                <w:szCs w:val="20"/>
+                                <w:lang w:val="en-US"/>
+                              </w:rPr>
+                              <w:t>byte</w:t>
+                            </w:r>
+                            <w:r>
+                              <w:rPr>
+                                <w:rFonts w:ascii="Consolas" w:eastAsiaTheme="minorEastAsia" w:hAnsi="Consolas" w:cs="Consolas"/>
+                                <w:sz w:val="20"/>
+                                <w:szCs w:val="20"/>
+                                <w:lang w:val="en-US"/>
+                              </w:rPr>
+                              <w:t xml:space="preserve"> * </w:t>
+                            </w:r>
+                            <w:r>
+                              <w:rPr>
+                                <w:rFonts w:ascii="Consolas" w:eastAsiaTheme="minorEastAsia" w:hAnsi="Consolas" w:cs="Consolas"/>
+                                <w:color w:val="0000FF"/>
+                                <w:sz w:val="20"/>
+                                <w:szCs w:val="20"/>
+                                <w:lang w:val="en-US"/>
+                              </w:rPr>
+                              <w:t>restrict</w:t>
+                            </w:r>
+                            <w:r>
+                              <w:rPr>
+                                <w:rFonts w:ascii="Consolas" w:eastAsiaTheme="minorEastAsia" w:hAnsi="Consolas" w:cs="Consolas"/>
+                                <w:sz w:val="20"/>
+                                <w:szCs w:val="20"/>
+                                <w:lang w:val="en-US"/>
+                              </w:rPr>
+                              <w:t xml:space="preserve"> pixels, </w:t>
+                            </w:r>
+                            <w:r>
+                              <w:rPr>
+                                <w:rFonts w:ascii="Consolas" w:eastAsiaTheme="minorEastAsia" w:hAnsi="Consolas" w:cs="Consolas"/>
+                                <w:color w:val="005032"/>
+                                <w:sz w:val="20"/>
+                                <w:szCs w:val="20"/>
+                                <w:lang w:val="en-US"/>
+                              </w:rPr>
+                              <w:t>int32</w:t>
+                            </w:r>
+                            <w:r>
+                              <w:rPr>
+                                <w:rFonts w:ascii="Consolas" w:eastAsiaTheme="minorEastAsia" w:hAnsi="Consolas" w:cs="Consolas"/>
+                                <w:sz w:val="20"/>
+                                <w:szCs w:val="20"/>
+                                <w:lang w:val="en-US"/>
+                              </w:rPr>
+                              <w:t xml:space="preserve"> kernel[3][3], </w:t>
+                            </w:r>
+                            <w:r>
+                              <w:rPr>
+                                <w:rFonts w:ascii="Consolas" w:eastAsiaTheme="minorEastAsia" w:hAnsi="Consolas" w:cs="Consolas"/>
+                                <w:color w:val="005032"/>
+                                <w:sz w:val="20"/>
+                                <w:szCs w:val="20"/>
+                                <w:lang w:val="en-US"/>
+                              </w:rPr>
+                              <w:t>uint32</w:t>
+                            </w:r>
+                            <w:r>
+                              <w:rPr>
+                                <w:rFonts w:ascii="Consolas" w:eastAsiaTheme="minorEastAsia" w:hAnsi="Consolas" w:cs="Consolas"/>
+                                <w:sz w:val="20"/>
+                                <w:szCs w:val="20"/>
+                                <w:lang w:val="en-US"/>
+                              </w:rPr>
+                              <w:t xml:space="preserve"> row, </w:t>
+                            </w:r>
+                            <w:r>
+                              <w:rPr>
+                                <w:rFonts w:ascii="Consolas" w:eastAsiaTheme="minorEastAsia" w:hAnsi="Consolas" w:cs="Consolas"/>
+                                <w:color w:val="005032"/>
+                                <w:sz w:val="20"/>
+                                <w:szCs w:val="20"/>
+                                <w:lang w:val="en-US"/>
+                              </w:rPr>
+                              <w:t>uint32</w:t>
+                            </w:r>
+                            <w:r>
+                              <w:rPr>
+                                <w:rFonts w:ascii="Consolas" w:eastAsiaTheme="minorEastAsia" w:hAnsi="Consolas" w:cs="Consolas"/>
+                                <w:sz w:val="20"/>
+                                <w:szCs w:val="20"/>
+                                <w:lang w:val="en-US"/>
+                              </w:rPr>
+                              <w:t xml:space="preserve"> column, </w:t>
+                            </w:r>
+                            <w:r>
+                              <w:rPr>
+                                <w:rFonts w:ascii="Consolas" w:eastAsiaTheme="minorEastAsia" w:hAnsi="Consolas" w:cs="Consolas"/>
+                                <w:color w:val="005032"/>
+                                <w:sz w:val="20"/>
+                                <w:szCs w:val="20"/>
+                                <w:lang w:val="en-US"/>
+                              </w:rPr>
+                              <w:t>uint32</w:t>
+                            </w:r>
+                            <w:r>
+                              <w:rPr>
+                                <w:rFonts w:ascii="Consolas" w:eastAsiaTheme="minorEastAsia" w:hAnsi="Consolas" w:cs="Consolas"/>
+                                <w:sz w:val="20"/>
+                                <w:szCs w:val="20"/>
+                                <w:lang w:val="en-US"/>
+                              </w:rPr>
+                              <w:t xml:space="preserve"> width)</w:t>
+                            </w:r>
+                          </w:p>
+                          <w:p>
+                            <w:pPr>
+                              <w:autoSpaceDE w:val="0"/>
+                              <w:autoSpaceDN w:val="0"/>
+                              <w:adjustRightInd w:val="0"/>
+                              <w:spacing w:after="0" w:line="240" w:lineRule="auto"/>
+                              <w:ind w:left="0" w:right="0"/>
+                              <w:jc w:val="left"/>
+                              <w:rPr>
+                                <w:rFonts w:ascii="Consolas" w:eastAsiaTheme="minorEastAsia" w:hAnsi="Consolas" w:cs="Consolas"/>
+                                <w:color w:val="auto"/>
+                                <w:sz w:val="20"/>
+                                <w:szCs w:val="20"/>
+                                <w:lang w:val="en-US"/>
+                              </w:rPr>
+                            </w:pPr>
+                            <w:r>
+                              <w:rPr>
+                                <w:rFonts w:ascii="Consolas" w:eastAsiaTheme="minorEastAsia" w:hAnsi="Consolas" w:cs="Consolas"/>
+                                <w:sz w:val="20"/>
+                                <w:szCs w:val="20"/>
+                                <w:lang w:val="en-US"/>
+                              </w:rPr>
+                              <w:t>{</w:t>
+                            </w:r>
+                          </w:p>
+                          <w:p>
+                            <w:pPr>
+                              <w:autoSpaceDE w:val="0"/>
+                              <w:autoSpaceDN w:val="0"/>
+                              <w:adjustRightInd w:val="0"/>
+                              <w:spacing w:after="0" w:line="240" w:lineRule="auto"/>
+                              <w:ind w:left="0" w:right="0"/>
+                              <w:jc w:val="left"/>
+                              <w:rPr>
+                                <w:rFonts w:ascii="Consolas" w:eastAsiaTheme="minorEastAsia" w:hAnsi="Consolas" w:cs="Consolas"/>
+                                <w:color w:val="auto"/>
+                                <w:sz w:val="20"/>
+                                <w:szCs w:val="20"/>
+                                <w:lang w:val="en-US"/>
+                              </w:rPr>
+                            </w:pPr>
+                            <w:r>
+                              <w:rPr>
+                                <w:rFonts w:ascii="Consolas" w:eastAsiaTheme="minorEastAsia" w:hAnsi="Consolas" w:cs="Consolas"/>
+                                <w:sz w:val="20"/>
+                                <w:szCs w:val="20"/>
+                                <w:lang w:val="en-US"/>
+                              </w:rPr>
+                              <w:tab/>
+                            </w:r>
+                            <w:r>
+                              <w:rPr>
+                                <w:rFonts w:ascii="Consolas" w:eastAsiaTheme="minorEastAsia" w:hAnsi="Consolas" w:cs="Consolas"/>
+                                <w:color w:val="005032"/>
+                                <w:sz w:val="20"/>
+                                <w:szCs w:val="20"/>
+                                <w:lang w:val="en-US"/>
+                              </w:rPr>
+                              <w:t>byte</w:t>
+                            </w:r>
+                            <w:r>
+                              <w:rPr>
+                                <w:rFonts w:ascii="Consolas" w:eastAsiaTheme="minorEastAsia" w:hAnsi="Consolas" w:cs="Consolas"/>
+                                <w:sz w:val="20"/>
+                                <w:szCs w:val="20"/>
+                                <w:lang w:val="en-US"/>
+                              </w:rPr>
+                              <w:t>(*pix_mat)[width] = (</w:t>
+                            </w:r>
+                            <w:r>
+                              <w:rPr>
+                                <w:rFonts w:ascii="Consolas" w:eastAsiaTheme="minorEastAsia" w:hAnsi="Consolas" w:cs="Consolas"/>
+                                <w:color w:val="005032"/>
+                                <w:sz w:val="20"/>
+                                <w:szCs w:val="20"/>
+                                <w:lang w:val="en-US"/>
+                              </w:rPr>
+                              <w:t>byte</w:t>
+                            </w:r>
+                            <w:r>
+                              <w:rPr>
+                                <w:rFonts w:ascii="Consolas" w:eastAsiaTheme="minorEastAsia" w:hAnsi="Consolas" w:cs="Consolas"/>
+                                <w:sz w:val="20"/>
+                                <w:szCs w:val="20"/>
+                                <w:lang w:val="en-US"/>
+                              </w:rPr>
+                              <w:t>(*)[width])pixels;</w:t>
+                            </w:r>
+                            <w:r>
+                              <w:rPr>
+                                <w:rFonts w:ascii="Consolas" w:eastAsiaTheme="minorEastAsia" w:hAnsi="Consolas" w:cs="Consolas"/>
+                                <w:color w:val="3F7F5F"/>
+                                <w:sz w:val="20"/>
+                                <w:szCs w:val="20"/>
+                                <w:lang w:val="en-US"/>
+                              </w:rPr>
+                              <w:t>/* ovde javi gresku*/</w:t>
+                            </w:r>
+                          </w:p>
+                          <w:p>
+                            <w:pPr>
+                              <w:autoSpaceDE w:val="0"/>
+                              <w:autoSpaceDN w:val="0"/>
+                              <w:adjustRightInd w:val="0"/>
+                              <w:spacing w:after="0" w:line="240" w:lineRule="auto"/>
+                              <w:ind w:left="0" w:right="0"/>
+                              <w:jc w:val="left"/>
+                              <w:rPr>
+                                <w:rFonts w:ascii="Consolas" w:eastAsiaTheme="minorEastAsia" w:hAnsi="Consolas" w:cs="Consolas"/>
+                                <w:color w:val="auto"/>
+                                <w:sz w:val="20"/>
+                                <w:szCs w:val="20"/>
+                                <w:lang w:val="en-US"/>
+                              </w:rPr>
+                            </w:pPr>
+                            <w:r>
+                              <w:rPr>
+                                <w:rFonts w:ascii="Consolas" w:eastAsiaTheme="minorEastAsia" w:hAnsi="Consolas" w:cs="Consolas"/>
+                                <w:sz w:val="20"/>
+                                <w:szCs w:val="20"/>
+                                <w:lang w:val="en-US"/>
+                              </w:rPr>
+                              <w:tab/>
+                            </w:r>
+                            <w:r>
+                              <w:rPr>
+                                <w:rFonts w:ascii="Consolas" w:eastAsiaTheme="minorEastAsia" w:hAnsi="Consolas" w:cs="Consolas"/>
+                                <w:color w:val="005032"/>
+                                <w:sz w:val="20"/>
+                                <w:szCs w:val="20"/>
+                                <w:lang w:val="en-US"/>
+                              </w:rPr>
+                              <w:t>uint32</w:t>
+                            </w:r>
+                            <w:r>
+                              <w:rPr>
+                                <w:rFonts w:ascii="Consolas" w:eastAsiaTheme="minorEastAsia" w:hAnsi="Consolas" w:cs="Consolas"/>
+                                <w:sz w:val="20"/>
+                                <w:szCs w:val="20"/>
+                                <w:lang w:val="en-US"/>
+                              </w:rPr>
+                              <w:t xml:space="preserve"> i, j, sum = 0;</w:t>
+                            </w:r>
+                          </w:p>
+                          <w:p>
+                            <w:pPr>
+                              <w:autoSpaceDE w:val="0"/>
+                              <w:autoSpaceDN w:val="0"/>
+                              <w:adjustRightInd w:val="0"/>
+                              <w:spacing w:after="0" w:line="240" w:lineRule="auto"/>
+                              <w:ind w:left="0" w:right="0"/>
+                              <w:jc w:val="left"/>
+                              <w:rPr>
+                                <w:rFonts w:ascii="Consolas" w:eastAsiaTheme="minorEastAsia" w:hAnsi="Consolas" w:cs="Consolas"/>
+                                <w:color w:val="auto"/>
+                                <w:sz w:val="20"/>
+                                <w:szCs w:val="20"/>
+                                <w:lang w:val="en-US"/>
+                              </w:rPr>
+                            </w:pPr>
+                            <w:r>
+                              <w:rPr>
+                                <w:rFonts w:ascii="Consolas" w:eastAsiaTheme="minorEastAsia" w:hAnsi="Consolas" w:cs="Consolas"/>
+                                <w:sz w:val="20"/>
+                                <w:szCs w:val="20"/>
+                                <w:lang w:val="en-US"/>
+                              </w:rPr>
+                              <w:tab/>
+                            </w:r>
+                            <w:r>
+                              <w:rPr>
+                                <w:rFonts w:ascii="Consolas" w:eastAsiaTheme="minorEastAsia" w:hAnsi="Consolas" w:cs="Consolas"/>
+                                <w:color w:val="0000FF"/>
+                                <w:sz w:val="20"/>
+                                <w:szCs w:val="20"/>
+                                <w:lang w:val="en-US"/>
+                              </w:rPr>
+                              <w:t>for</w:t>
+                            </w:r>
+                            <w:r>
+                              <w:rPr>
+                                <w:rFonts w:ascii="Consolas" w:eastAsiaTheme="minorEastAsia" w:hAnsi="Consolas" w:cs="Consolas"/>
+                                <w:sz w:val="20"/>
+                                <w:szCs w:val="20"/>
+                                <w:lang w:val="en-US"/>
+                              </w:rPr>
+                              <w:t xml:space="preserve"> (i = 0; i &lt; 3; i++)</w:t>
+                            </w:r>
+                          </w:p>
+                          <w:p>
+                            <w:pPr>
+                              <w:autoSpaceDE w:val="0"/>
+                              <w:autoSpaceDN w:val="0"/>
+                              <w:adjustRightInd w:val="0"/>
+                              <w:spacing w:after="0" w:line="240" w:lineRule="auto"/>
+                              <w:ind w:left="0" w:right="0"/>
+                              <w:jc w:val="left"/>
+                              <w:rPr>
+                                <w:rFonts w:ascii="Consolas" w:eastAsiaTheme="minorEastAsia" w:hAnsi="Consolas" w:cs="Consolas"/>
+                                <w:color w:val="auto"/>
+                                <w:sz w:val="20"/>
+                                <w:szCs w:val="20"/>
+                                <w:lang w:val="en-US"/>
+                              </w:rPr>
+                            </w:pPr>
+                            <w:r>
+                              <w:rPr>
+                                <w:rFonts w:ascii="Consolas" w:eastAsiaTheme="minorEastAsia" w:hAnsi="Consolas" w:cs="Consolas"/>
+                                <w:sz w:val="20"/>
+                                <w:szCs w:val="20"/>
+                                <w:lang w:val="en-US"/>
+                              </w:rPr>
+                              <w:tab/>
+                              <w:t>{</w:t>
+                            </w:r>
+                          </w:p>
+                          <w:p>
+                            <w:pPr>
+                              <w:autoSpaceDE w:val="0"/>
+                              <w:autoSpaceDN w:val="0"/>
+                              <w:adjustRightInd w:val="0"/>
+                              <w:spacing w:after="0" w:line="240" w:lineRule="auto"/>
+                              <w:ind w:left="0" w:right="0"/>
+                              <w:jc w:val="left"/>
+                              <w:rPr>
+                                <w:rFonts w:ascii="Consolas" w:eastAsiaTheme="minorEastAsia" w:hAnsi="Consolas" w:cs="Consolas"/>
+                                <w:color w:val="auto"/>
+                                <w:sz w:val="20"/>
+                                <w:szCs w:val="20"/>
+                                <w:lang w:val="en-US"/>
+                              </w:rPr>
+                            </w:pPr>
+                            <w:r>
+                              <w:rPr>
+                                <w:rFonts w:ascii="Consolas" w:eastAsiaTheme="minorEastAsia" w:hAnsi="Consolas" w:cs="Consolas"/>
+                                <w:sz w:val="20"/>
+                                <w:szCs w:val="20"/>
+                                <w:lang w:val="en-US"/>
+                              </w:rPr>
+                              <w:tab/>
+                            </w:r>
+                            <w:r>
+                              <w:rPr>
+                                <w:rFonts w:ascii="Consolas" w:eastAsiaTheme="minorEastAsia" w:hAnsi="Consolas" w:cs="Consolas"/>
+                                <w:sz w:val="20"/>
+                                <w:szCs w:val="20"/>
+                                <w:lang w:val="en-US"/>
+                              </w:rPr>
+                              <w:tab/>
+                            </w:r>
+                            <w:r>
+                              <w:rPr>
+                                <w:rFonts w:ascii="Consolas" w:eastAsiaTheme="minorEastAsia" w:hAnsi="Consolas" w:cs="Consolas"/>
+                                <w:color w:val="0000FF"/>
+                                <w:sz w:val="20"/>
+                                <w:szCs w:val="20"/>
+                                <w:lang w:val="en-US"/>
+                              </w:rPr>
+                              <w:t>for</w:t>
+                            </w:r>
+                            <w:r>
+                              <w:rPr>
+                                <w:rFonts w:ascii="Consolas" w:eastAsiaTheme="minorEastAsia" w:hAnsi="Consolas" w:cs="Consolas"/>
+                                <w:sz w:val="20"/>
+                                <w:szCs w:val="20"/>
+                                <w:lang w:val="en-US"/>
+                              </w:rPr>
+                              <w:t xml:space="preserve"> (j = 0; j &lt; 3; j++)</w:t>
+                            </w:r>
+                          </w:p>
+                          <w:p>
+                            <w:pPr>
+                              <w:autoSpaceDE w:val="0"/>
+                              <w:autoSpaceDN w:val="0"/>
+                              <w:adjustRightInd w:val="0"/>
+                              <w:spacing w:after="0" w:line="240" w:lineRule="auto"/>
+                              <w:ind w:left="0" w:right="0"/>
+                              <w:jc w:val="left"/>
+                              <w:rPr>
+                                <w:rFonts w:ascii="Consolas" w:eastAsiaTheme="minorEastAsia" w:hAnsi="Consolas" w:cs="Consolas"/>
+                                <w:color w:val="auto"/>
+                                <w:sz w:val="20"/>
+                                <w:szCs w:val="20"/>
+                                <w:lang w:val="en-US"/>
+                              </w:rPr>
+                            </w:pPr>
+                            <w:r>
+                              <w:rPr>
+                                <w:rFonts w:ascii="Consolas" w:eastAsiaTheme="minorEastAsia" w:hAnsi="Consolas" w:cs="Consolas"/>
+                                <w:sz w:val="20"/>
+                                <w:szCs w:val="20"/>
+                                <w:lang w:val="en-US"/>
+                              </w:rPr>
+                              <w:tab/>
+                            </w:r>
+                            <w:r>
+                              <w:rPr>
+                                <w:rFonts w:ascii="Consolas" w:eastAsiaTheme="minorEastAsia" w:hAnsi="Consolas" w:cs="Consolas"/>
+                                <w:sz w:val="20"/>
+                                <w:szCs w:val="20"/>
+                                <w:lang w:val="en-US"/>
+                              </w:rPr>
+                              <w:tab/>
+                              <w:t>{</w:t>
+                            </w:r>
+                          </w:p>
+                          <w:p>
+                            <w:pPr>
+                              <w:autoSpaceDE w:val="0"/>
+                              <w:autoSpaceDN w:val="0"/>
+                              <w:adjustRightInd w:val="0"/>
+                              <w:spacing w:after="0" w:line="240" w:lineRule="auto"/>
+                              <w:ind w:left="0" w:right="0"/>
+                              <w:jc w:val="left"/>
+                              <w:rPr>
+                                <w:rFonts w:ascii="Consolas" w:eastAsiaTheme="minorEastAsia" w:hAnsi="Consolas" w:cs="Consolas"/>
+                                <w:color w:val="auto"/>
+                                <w:sz w:val="20"/>
+                                <w:szCs w:val="20"/>
+                                <w:lang w:val="en-US"/>
+                              </w:rPr>
+                            </w:pPr>
+                            <w:r>
+                              <w:rPr>
+                                <w:rFonts w:ascii="Consolas" w:eastAsiaTheme="minorEastAsia" w:hAnsi="Consolas" w:cs="Consolas"/>
+                                <w:sz w:val="20"/>
+                                <w:szCs w:val="20"/>
+                                <w:lang w:val="en-US"/>
+                              </w:rPr>
+                              <w:tab/>
+                            </w:r>
+                            <w:r>
+                              <w:rPr>
+                                <w:rFonts w:ascii="Consolas" w:eastAsiaTheme="minorEastAsia" w:hAnsi="Consolas" w:cs="Consolas"/>
+                                <w:sz w:val="20"/>
+                                <w:szCs w:val="20"/>
+                                <w:lang w:val="en-US"/>
+                              </w:rPr>
+                              <w:tab/>
+                            </w:r>
+                            <w:r>
+                              <w:rPr>
+                                <w:rFonts w:ascii="Consolas" w:eastAsiaTheme="minorEastAsia" w:hAnsi="Consolas" w:cs="Consolas"/>
+                                <w:sz w:val="20"/>
+                                <w:szCs w:val="20"/>
+                                <w:lang w:val="en-US"/>
+                              </w:rPr>
+                              <w:tab/>
+                              <w:t>sum += kernel[i][j] * pix_mat[i + row - 1][j + column - 1];</w:t>
+                            </w:r>
+                          </w:p>
+                          <w:p>
+                            <w:pPr>
+                              <w:autoSpaceDE w:val="0"/>
+                              <w:autoSpaceDN w:val="0"/>
+                              <w:adjustRightInd w:val="0"/>
+                              <w:spacing w:after="0" w:line="240" w:lineRule="auto"/>
+                              <w:ind w:left="0" w:right="0"/>
+                              <w:jc w:val="left"/>
+                              <w:rPr>
+                                <w:rFonts w:ascii="Consolas" w:eastAsiaTheme="minorEastAsia" w:hAnsi="Consolas" w:cs="Consolas"/>
+                                <w:color w:val="auto"/>
+                                <w:sz w:val="20"/>
+                                <w:szCs w:val="20"/>
+                                <w:lang w:val="en-US"/>
+                              </w:rPr>
+                            </w:pPr>
+                            <w:r>
+                              <w:rPr>
+                                <w:rFonts w:ascii="Consolas" w:eastAsiaTheme="minorEastAsia" w:hAnsi="Consolas" w:cs="Consolas"/>
+                                <w:sz w:val="20"/>
+                                <w:szCs w:val="20"/>
+                                <w:lang w:val="en-US"/>
+                              </w:rPr>
+                              <w:tab/>
+                            </w:r>
+                            <w:r>
+                              <w:rPr>
+                                <w:rFonts w:ascii="Consolas" w:eastAsiaTheme="minorEastAsia" w:hAnsi="Consolas" w:cs="Consolas"/>
+                                <w:sz w:val="20"/>
+                                <w:szCs w:val="20"/>
+                                <w:lang w:val="en-US"/>
+                              </w:rPr>
+                              <w:tab/>
+                              <w:t>}</w:t>
+                            </w:r>
+                          </w:p>
+                          <w:p>
+                            <w:pPr>
+                              <w:autoSpaceDE w:val="0"/>
+                              <w:autoSpaceDN w:val="0"/>
+                              <w:adjustRightInd w:val="0"/>
+                              <w:spacing w:after="0" w:line="240" w:lineRule="auto"/>
+                              <w:ind w:left="0" w:right="0"/>
+                              <w:jc w:val="left"/>
+                              <w:rPr>
+                                <w:rFonts w:ascii="Consolas" w:eastAsiaTheme="minorEastAsia" w:hAnsi="Consolas" w:cs="Consolas"/>
+                                <w:color w:val="auto"/>
+                                <w:sz w:val="20"/>
+                                <w:szCs w:val="20"/>
+                                <w:lang w:val="en-US"/>
+                              </w:rPr>
+                            </w:pPr>
+                            <w:r>
+                              <w:rPr>
+                                <w:rFonts w:ascii="Consolas" w:eastAsiaTheme="minorEastAsia" w:hAnsi="Consolas" w:cs="Consolas"/>
+                                <w:sz w:val="20"/>
+                                <w:szCs w:val="20"/>
+                                <w:lang w:val="en-US"/>
+                              </w:rPr>
+                              <w:tab/>
+                              <w:t>}</w:t>
+                            </w:r>
+                          </w:p>
+                          <w:p>
+                            <w:pPr>
+                              <w:autoSpaceDE w:val="0"/>
+                              <w:autoSpaceDN w:val="0"/>
+                              <w:adjustRightInd w:val="0"/>
+                              <w:spacing w:after="0" w:line="240" w:lineRule="auto"/>
+                              <w:ind w:left="0" w:right="0"/>
+                              <w:jc w:val="left"/>
+                              <w:rPr>
+                                <w:rFonts w:ascii="Consolas" w:eastAsiaTheme="minorEastAsia" w:hAnsi="Consolas" w:cs="Consolas"/>
+                                <w:color w:val="auto"/>
+                                <w:sz w:val="20"/>
+                                <w:szCs w:val="20"/>
+                                <w:lang w:val="en-US"/>
+                              </w:rPr>
+                            </w:pPr>
+                            <w:r>
+                              <w:rPr>
+                                <w:rFonts w:ascii="Consolas" w:eastAsiaTheme="minorEastAsia" w:hAnsi="Consolas" w:cs="Consolas"/>
+                                <w:sz w:val="20"/>
+                                <w:szCs w:val="20"/>
+                                <w:lang w:val="en-US"/>
+                              </w:rPr>
+                              <w:tab/>
+                            </w:r>
+                            <w:r>
+                              <w:rPr>
+                                <w:rFonts w:ascii="Consolas" w:eastAsiaTheme="minorEastAsia" w:hAnsi="Consolas" w:cs="Consolas"/>
+                                <w:color w:val="0000FF"/>
+                                <w:sz w:val="20"/>
+                                <w:szCs w:val="20"/>
+                                <w:lang w:val="en-US"/>
+                              </w:rPr>
+                              <w:t>return</w:t>
+                            </w:r>
+                            <w:r>
+                              <w:rPr>
+                                <w:rFonts w:ascii="Consolas" w:eastAsiaTheme="minorEastAsia" w:hAnsi="Consolas" w:cs="Consolas"/>
+                                <w:sz w:val="20"/>
+                                <w:szCs w:val="20"/>
+                                <w:lang w:val="en-US"/>
+                              </w:rPr>
+                              <w:t xml:space="preserve"> sum;</w:t>
+                            </w:r>
+                          </w:p>
+                          <w:p>
+                            <w:r>
+                              <w:rPr>
+                                <w:rFonts w:ascii="Consolas" w:eastAsiaTheme="minorEastAsia" w:hAnsi="Consolas" w:cs="Consolas"/>
+                                <w:sz w:val="20"/>
+                                <w:szCs w:val="20"/>
+                                <w:lang w:val="en-US"/>
+                              </w:rPr>
+                              <w:t>}</w:t>
+                            </w:r>
+                          </w:p>
+                        </w:txbxContent>
+                      </wps:txbx>
+                      <wps:bodyPr rot="0" vert="horz" wrap="square" lIns="91440" tIns="45720" rIns="91440" bIns="45720" anchor="t" anchorCtr="0">
+                        <a:spAutoFit/>
+                      </wps:bodyPr>
+                    </wps:wsp>
+                  </a:graphicData>
+                </a:graphic>
+                <wp14:sizeRelH relativeFrom="margin">
+                  <wp14:pctWidth>0</wp14:pctWidth>
+                </wp14:sizeRelH>
+                <wp14:sizeRelV relativeFrom="margin">
+                  <wp14:pctHeight>20000</wp14:pctHeight>
+                </wp14:sizeRelV>
+              </wp:anchor>
+            </w:drawing>
+          </mc:Choice>
+          <mc:Fallback>
+            <w:pict>
+              <v:shapetype id="_x0000_t202" coordsize="21600,21600" o:spt="202" path="m,l,21600r21600,l21600,xe">
+                <v:stroke joinstyle="miter"/>
+                <v:path gradientshapeok="t" o:connecttype="rect"/>
+              </v:shapetype>
+              <v:shape id="_x0000_s1035" type="#_x0000_t202" style="position:absolute;left:0;text-align:left;margin-left:400.6pt;margin-top:29.95pt;width:451.8pt;height:110.6pt;z-index:251680768;visibility:visible;mso-wrap-style:square;mso-width-percent:0;mso-height-percent:200;mso-wrap-distance-left:9pt;mso-wrap-distance-top:3.6pt;mso-wrap-distance-right:9pt;mso-wrap-distance-bottom:3.6pt;mso-position-horizontal:right;mso-position-horizontal-relative:margin;mso-position-vertical:absolute;mso-position-vertical-relative:text;mso-width-percent:0;mso-height-percent:200;mso-width-relative:margin;mso-height-relative:margin;v-text-anchor:top" o:gfxdata="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">
+                <v:textbox style="mso-fit-shape-to-text:t">
+                  <w:txbxContent>
+                    <w:p>
+                      <w:pPr>
+                        <w:autoSpaceDE w:val="0"/>
+                        <w:autoSpaceDN w:val="0"/>
+                        <w:adjustRightInd w:val="0"/>
+                        <w:spacing w:after="0" w:line="240" w:lineRule="auto"/>
+                        <w:ind w:left="0" w:right="0"/>
+                        <w:jc w:val="left"/>
+                        <w:rPr>
+                          <w:rFonts w:ascii="Consolas" w:eastAsiaTheme="minorEastAsia" w:hAnsi="Consolas" w:cs="Consolas"/>
+                          <w:color w:val="auto"/>
+                          <w:sz w:val="20"/>
+                          <w:szCs w:val="20"/>
+                          <w:lang w:val="en-US"/>
+                        </w:rPr>
+                      </w:pPr>
+                      <w:r>
+                        <w:rPr>
+                          <w:rFonts w:ascii="Consolas" w:eastAsiaTheme="minorEastAsia" w:hAnsi="Consolas" w:cs="Consolas"/>
+                          <w:color w:val="005032"/>
+                          <w:sz w:val="20"/>
+                          <w:szCs w:val="20"/>
+                          <w:lang w:val="en-US"/>
+                        </w:rPr>
+                        <w:t>uint32</w:t>
+                      </w:r>
+                      <w:r>
+                        <w:rPr>
+                          <w:rFonts w:ascii="Consolas" w:eastAsiaTheme="minorEastAsia" w:hAnsi="Consolas" w:cs="Consolas"/>
+                          <w:sz w:val="20"/>
+                          <w:szCs w:val="20"/>
+                          <w:lang w:val="en-US"/>
+                        </w:rPr>
+                        <w:t xml:space="preserve"> </w:t>
+                      </w:r>
+                      <w:r>
+                        <w:rPr>
+                          <w:rFonts w:ascii="Consolas" w:eastAsiaTheme="minorEastAsia" w:hAnsi="Consolas" w:cs="Consolas"/>
+                          <w:b/>
+                          <w:bCs/>
+                          <w:sz w:val="20"/>
+                          <w:szCs w:val="20"/>
+                          <w:lang w:val="en-US"/>
+                        </w:rPr>
+                        <w:t>convolution</w:t>
+                      </w:r>
+                      <w:r>
+                        <w:rPr>
+                          <w:rFonts w:ascii="Consolas" w:eastAsiaTheme="minorEastAsia" w:hAnsi="Consolas" w:cs="Consolas"/>
+                          <w:sz w:val="20"/>
+                          <w:szCs w:val="20"/>
+                          <w:lang w:val="en-US"/>
+                        </w:rPr>
+                        <w:t>(</w:t>
+                      </w:r>
+                      <w:r>
+                        <w:rPr>
+                          <w:rFonts w:ascii="Consolas" w:eastAsiaTheme="minorEastAsia" w:hAnsi="Consolas" w:cs="Consolas"/>
+                          <w:color w:val="005032"/>
+                          <w:sz w:val="20"/>
+                          <w:szCs w:val="20"/>
+                          <w:lang w:val="en-US"/>
+                        </w:rPr>
+                        <w:t>byte</w:t>
+                      </w:r>
+                      <w:r>
+                        <w:rPr>
+                          <w:rFonts w:ascii="Consolas" w:eastAsiaTheme="minorEastAsia" w:hAnsi="Consolas" w:cs="Consolas"/>
+                          <w:sz w:val="20"/>
+                          <w:szCs w:val="20"/>
+                          <w:lang w:val="en-US"/>
+                        </w:rPr>
+                        <w:t xml:space="preserve"> * </w:t>
+                      </w:r>
+                      <w:r>
+                        <w:rPr>
+                          <w:rFonts w:ascii="Consolas" w:eastAsiaTheme="minorEastAsia" w:hAnsi="Consolas" w:cs="Consolas"/>
+                          <w:color w:val="0000FF"/>
+                          <w:sz w:val="20"/>
+                          <w:szCs w:val="20"/>
+                          <w:lang w:val="en-US"/>
+                        </w:rPr>
+                        <w:t>restrict</w:t>
+                      </w:r>
+                      <w:r>
+                        <w:rPr>
+                          <w:rFonts w:ascii="Consolas" w:eastAsiaTheme="minorEastAsia" w:hAnsi="Consolas" w:cs="Consolas"/>
+                          <w:sz w:val="20"/>
+                          <w:szCs w:val="20"/>
+                          <w:lang w:val="en-US"/>
+                        </w:rPr>
+                        <w:t xml:space="preserve"> pixels, </w:t>
+                      </w:r>
+                      <w:r>
+                        <w:rPr>
+                          <w:rFonts w:ascii="Consolas" w:eastAsiaTheme="minorEastAsia" w:hAnsi="Consolas" w:cs="Consolas"/>
+                          <w:color w:val="005032"/>
+                          <w:sz w:val="20"/>
+                          <w:szCs w:val="20"/>
+                          <w:lang w:val="en-US"/>
+                        </w:rPr>
+                        <w:t>int32</w:t>
+                      </w:r>
+                      <w:r>
+                        <w:rPr>
+                          <w:rFonts w:ascii="Consolas" w:eastAsiaTheme="minorEastAsia" w:hAnsi="Consolas" w:cs="Consolas"/>
+                          <w:sz w:val="20"/>
+                          <w:szCs w:val="20"/>
+                          <w:lang w:val="en-US"/>
+                        </w:rPr>
+                        <w:t xml:space="preserve"> kernel[3][3], </w:t>
+                      </w:r>
+                      <w:r>
+                        <w:rPr>
+                          <w:rFonts w:ascii="Consolas" w:eastAsiaTheme="minorEastAsia" w:hAnsi="Consolas" w:cs="Consolas"/>
+                          <w:color w:val="005032"/>
+                          <w:sz w:val="20"/>
+                          <w:szCs w:val="20"/>
+                          <w:lang w:val="en-US"/>
+                        </w:rPr>
+                        <w:t>uint32</w:t>
+                      </w:r>
+                      <w:r>
+                        <w:rPr>
+                          <w:rFonts w:ascii="Consolas" w:eastAsiaTheme="minorEastAsia" w:hAnsi="Consolas" w:cs="Consolas"/>
+                          <w:sz w:val="20"/>
+                          <w:szCs w:val="20"/>
+                          <w:lang w:val="en-US"/>
+                        </w:rPr>
+                        <w:t xml:space="preserve"> row, </w:t>
+                      </w:r>
+                      <w:r>
+                        <w:rPr>
+                          <w:rFonts w:ascii="Consolas" w:eastAsiaTheme="minorEastAsia" w:hAnsi="Consolas" w:cs="Consolas"/>
+                          <w:color w:val="005032"/>
+                          <w:sz w:val="20"/>
+                          <w:szCs w:val="20"/>
+                          <w:lang w:val="en-US"/>
+                        </w:rPr>
+                        <w:t>uint32</w:t>
+                      </w:r>
+                      <w:r>
+                        <w:rPr>
+                          <w:rFonts w:ascii="Consolas" w:eastAsiaTheme="minorEastAsia" w:hAnsi="Consolas" w:cs="Consolas"/>
+                          <w:sz w:val="20"/>
+                          <w:szCs w:val="20"/>
+                          <w:lang w:val="en-US"/>
+                        </w:rPr>
+                        <w:t xml:space="preserve"> column, </w:t>
+                      </w:r>
+                      <w:r>
+                        <w:rPr>
+                          <w:rFonts w:ascii="Consolas" w:eastAsiaTheme="minorEastAsia" w:hAnsi="Consolas" w:cs="Consolas"/>
+                          <w:color w:val="005032"/>
+                          <w:sz w:val="20"/>
+                          <w:szCs w:val="20"/>
+                          <w:lang w:val="en-US"/>
+                        </w:rPr>
+                        <w:t>uint32</w:t>
+                      </w:r>
+                      <w:r>
+                        <w:rPr>
+                          <w:rFonts w:ascii="Consolas" w:eastAsiaTheme="minorEastAsia" w:hAnsi="Consolas" w:cs="Consolas"/>
+                          <w:sz w:val="20"/>
+                          <w:szCs w:val="20"/>
+                          <w:lang w:val="en-US"/>
+                        </w:rPr>
+                        <w:t xml:space="preserve"> width)</w:t>
+                      </w:r>
+                    </w:p>
+                    <w:p>
+                      <w:pPr>
+                        <w:autoSpaceDE w:val="0"/>
+                        <w:autoSpaceDN w:val="0"/>
+                        <w:adjustRightInd w:val="0"/>
+                        <w:spacing w:after="0" w:line="240" w:lineRule="auto"/>
+                        <w:ind w:left="0" w:right="0"/>
+                        <w:jc w:val="left"/>
+                        <w:rPr>
+                          <w:rFonts w:ascii="Consolas" w:eastAsiaTheme="minorEastAsia" w:hAnsi="Consolas" w:cs="Consolas"/>
+                          <w:color w:val="auto"/>
+                          <w:sz w:val="20"/>
+                          <w:szCs w:val="20"/>
+                          <w:lang w:val="en-US"/>
+                        </w:rPr>
+                      </w:pPr>
+                      <w:r>
+                        <w:rPr>
+                          <w:rFonts w:ascii="Consolas" w:eastAsiaTheme="minorEastAsia" w:hAnsi="Consolas" w:cs="Consolas"/>
+                          <w:sz w:val="20"/>
+                          <w:szCs w:val="20"/>
+                          <w:lang w:val="en-US"/>
+                        </w:rPr>
+                        <w:t>{</w:t>
+                      </w:r>
+                    </w:p>
+                    <w:p>
+                      <w:pPr>
+                        <w:autoSpaceDE w:val="0"/>
+                        <w:autoSpaceDN w:val="0"/>
+                        <w:adjustRightInd w:val="0"/>
+                        <w:spacing w:after="0" w:line="240" w:lineRule="auto"/>
+                        <w:ind w:left="0" w:right="0"/>
+                        <w:jc w:val="left"/>
+                        <w:rPr>
+                          <w:rFonts w:ascii="Consolas" w:eastAsiaTheme="minorEastAsia" w:hAnsi="Consolas" w:cs="Consolas"/>
+                          <w:color w:val="auto"/>
+                          <w:sz w:val="20"/>
+                          <w:szCs w:val="20"/>
+                          <w:lang w:val="en-US"/>
+                        </w:rPr>
+                      </w:pPr>
+                      <w:r>
+                        <w:rPr>
+                          <w:rFonts w:ascii="Consolas" w:eastAsiaTheme="minorEastAsia" w:hAnsi="Consolas" w:cs="Consolas"/>
+                          <w:sz w:val="20"/>
+                          <w:szCs w:val="20"/>
+                          <w:lang w:val="en-US"/>
+                        </w:rPr>
+                        <w:tab/>
+                      </w:r>
+                      <w:r>
+                        <w:rPr>
+                          <w:rFonts w:ascii="Consolas" w:eastAsiaTheme="minorEastAsia" w:hAnsi="Consolas" w:cs="Consolas"/>
+                          <w:color w:val="005032"/>
+                          <w:sz w:val="20"/>
+                          <w:szCs w:val="20"/>
+                          <w:lang w:val="en-US"/>
+                        </w:rPr>
+                        <w:t>byte</w:t>
+                      </w:r>
+                      <w:r>
+                        <w:rPr>
+                          <w:rFonts w:ascii="Consolas" w:eastAsiaTheme="minorEastAsia" w:hAnsi="Consolas" w:cs="Consolas"/>
+                          <w:sz w:val="20"/>
+                          <w:szCs w:val="20"/>
+                          <w:lang w:val="en-US"/>
+                        </w:rPr>
+                        <w:t>(*pix_mat)[width] = (</w:t>
+                      </w:r>
+                      <w:r>
+                        <w:rPr>
+                          <w:rFonts w:ascii="Consolas" w:eastAsiaTheme="minorEastAsia" w:hAnsi="Consolas" w:cs="Consolas"/>
+                          <w:color w:val="005032"/>
+                          <w:sz w:val="20"/>
+                          <w:szCs w:val="20"/>
+                          <w:lang w:val="en-US"/>
+                        </w:rPr>
+                        <w:t>byte</w:t>
+                      </w:r>
+                      <w:r>
+                        <w:rPr>
+                          <w:rFonts w:ascii="Consolas" w:eastAsiaTheme="minorEastAsia" w:hAnsi="Consolas" w:cs="Consolas"/>
+                          <w:sz w:val="20"/>
+                          <w:szCs w:val="20"/>
+                          <w:lang w:val="en-US"/>
+                        </w:rPr>
+                        <w:t>(*)[width])pixels;</w:t>
+                      </w:r>
+                      <w:r>
+                        <w:rPr>
+                          <w:rFonts w:ascii="Consolas" w:eastAsiaTheme="minorEastAsia" w:hAnsi="Consolas" w:cs="Consolas"/>
+                          <w:color w:val="3F7F5F"/>
+                          <w:sz w:val="20"/>
+                          <w:szCs w:val="20"/>
+                          <w:lang w:val="en-US"/>
+                        </w:rPr>
+                        <w:t>/* ovde javi gresku*/</w:t>
+                      </w:r>
+                    </w:p>
+                    <w:p>
+                      <w:pPr>
+                        <w:autoSpaceDE w:val="0"/>
+                        <w:autoSpaceDN w:val="0"/>
+                        <w:adjustRightInd w:val="0"/>
+                        <w:spacing w:after="0" w:line="240" w:lineRule="auto"/>
+                        <w:ind w:left="0" w:right="0"/>
+                        <w:jc w:val="left"/>
+                        <w:rPr>
+                          <w:rFonts w:ascii="Consolas" w:eastAsiaTheme="minorEastAsia" w:hAnsi="Consolas" w:cs="Consolas"/>
+                          <w:color w:val="auto"/>
+                          <w:sz w:val="20"/>
+                          <w:szCs w:val="20"/>
+                          <w:lang w:val="en-US"/>
+                        </w:rPr>
+                      </w:pPr>
+                      <w:r>
+                        <w:rPr>
+                          <w:rFonts w:ascii="Consolas" w:eastAsiaTheme="minorEastAsia" w:hAnsi="Consolas" w:cs="Consolas"/>
+                          <w:sz w:val="20"/>
+                          <w:szCs w:val="20"/>
+                          <w:lang w:val="en-US"/>
+                        </w:rPr>
+                        <w:tab/>
+                      </w:r>
+                      <w:r>
+                        <w:rPr>
+                          <w:rFonts w:ascii="Consolas" w:eastAsiaTheme="minorEastAsia" w:hAnsi="Consolas" w:cs="Consolas"/>
+                          <w:color w:val="005032"/>
+                          <w:sz w:val="20"/>
+                          <w:szCs w:val="20"/>
+                          <w:lang w:val="en-US"/>
+                        </w:rPr>
+                        <w:t>uint32</w:t>
+                      </w:r>
+                      <w:r>
+                        <w:rPr>
+                          <w:rFonts w:ascii="Consolas" w:eastAsiaTheme="minorEastAsia" w:hAnsi="Consolas" w:cs="Consolas"/>
+                          <w:sz w:val="20"/>
+                          <w:szCs w:val="20"/>
+                          <w:lang w:val="en-US"/>
+                        </w:rPr>
+                        <w:t xml:space="preserve"> i, j, sum = 0;</w:t>
+                      </w:r>
+                    </w:p>
+                    <w:p>
+                      <w:pPr>
+                        <w:autoSpaceDE w:val="0"/>
+                        <w:autoSpaceDN w:val="0"/>
+                        <w:adjustRightInd w:val="0"/>
+                        <w:spacing w:after="0" w:line="240" w:lineRule="auto"/>
+                        <w:ind w:left="0" w:right="0"/>
+                        <w:jc w:val="left"/>
+                        <w:rPr>
+                          <w:rFonts w:ascii="Consolas" w:eastAsiaTheme="minorEastAsia" w:hAnsi="Consolas" w:cs="Consolas"/>
+                          <w:color w:val="auto"/>
+                          <w:sz w:val="20"/>
+                          <w:szCs w:val="20"/>
+                          <w:lang w:val="en-US"/>
+                        </w:rPr>
+                      </w:pPr>
+                      <w:r>
+                        <w:rPr>
+                          <w:rFonts w:ascii="Consolas" w:eastAsiaTheme="minorEastAsia" w:hAnsi="Consolas" w:cs="Consolas"/>
+                          <w:sz w:val="20"/>
+                          <w:szCs w:val="20"/>
+                          <w:lang w:val="en-US"/>
+                        </w:rPr>
+                        <w:tab/>
+                      </w:r>
+                      <w:r>
+                        <w:rPr>
+                          <w:rFonts w:ascii="Consolas" w:eastAsiaTheme="minorEastAsia" w:hAnsi="Consolas" w:cs="Consolas"/>
+                          <w:color w:val="0000FF"/>
+                          <w:sz w:val="20"/>
+                          <w:szCs w:val="20"/>
+                          <w:lang w:val="en-US"/>
+                        </w:rPr>
+                        <w:t>for</w:t>
+                      </w:r>
+                      <w:r>
+                        <w:rPr>
+                          <w:rFonts w:ascii="Consolas" w:eastAsiaTheme="minorEastAsia" w:hAnsi="Consolas" w:cs="Consolas"/>
+                          <w:sz w:val="20"/>
+                          <w:szCs w:val="20"/>
+                          <w:lang w:val="en-US"/>
+                        </w:rPr>
+                        <w:t xml:space="preserve"> (i = 0; i &lt; 3; i++)</w:t>
+                      </w:r>
+                    </w:p>
+                    <w:p>
+                      <w:pPr>
+                        <w:autoSpaceDE w:val="0"/>
+                        <w:autoSpaceDN w:val="0"/>
+                        <w:adjustRightInd w:val="0"/>
+                        <w:spacing w:after="0" w:line="240" w:lineRule="auto"/>
+                        <w:ind w:left="0" w:right="0"/>
+                        <w:jc w:val="left"/>
+                        <w:rPr>
+                          <w:rFonts w:ascii="Consolas" w:eastAsiaTheme="minorEastAsia" w:hAnsi="Consolas" w:cs="Consolas"/>
+                          <w:color w:val="auto"/>
+                          <w:sz w:val="20"/>
+                          <w:szCs w:val="20"/>
+                          <w:lang w:val="en-US"/>
+                        </w:rPr>
+                      </w:pPr>
+                      <w:r>
+                        <w:rPr>
+                          <w:rFonts w:ascii="Consolas" w:eastAsiaTheme="minorEastAsia" w:hAnsi="Consolas" w:cs="Consolas"/>
+                          <w:sz w:val="20"/>
+                          <w:szCs w:val="20"/>
+                          <w:lang w:val="en-US"/>
+                        </w:rPr>
+                        <w:tab/>
+                        <w:t>{</w:t>
+                      </w:r>
+                    </w:p>
+                    <w:p>
+                      <w:pPr>
+                        <w:autoSpaceDE w:val="0"/>
+                        <w:autoSpaceDN w:val="0"/>
+                        <w:adjustRightInd w:val="0"/>
+                        <w:spacing w:after="0" w:line="240" w:lineRule="auto"/>
+                        <w:ind w:left="0" w:right="0"/>
+                        <w:jc w:val="left"/>
+                        <w:rPr>
+                          <w:rFonts w:ascii="Consolas" w:eastAsiaTheme="minorEastAsia" w:hAnsi="Consolas" w:cs="Consolas"/>
+                          <w:color w:val="auto"/>
+                          <w:sz w:val="20"/>
+                          <w:szCs w:val="20"/>
+                          <w:lang w:val="en-US"/>
+                        </w:rPr>
+                      </w:pPr>
+                      <w:r>
+                        <w:rPr>
+                          <w:rFonts w:ascii="Consolas" w:eastAsiaTheme="minorEastAsia" w:hAnsi="Consolas" w:cs="Consolas"/>
+                          <w:sz w:val="20"/>
+                          <w:szCs w:val="20"/>
+                          <w:lang w:val="en-US"/>
+                        </w:rPr>
+                        <w:tab/>
+                      </w:r>
+                      <w:r>
+                        <w:rPr>
+                          <w:rFonts w:ascii="Consolas" w:eastAsiaTheme="minorEastAsia" w:hAnsi="Consolas" w:cs="Consolas"/>
+                          <w:sz w:val="20"/>
+                          <w:szCs w:val="20"/>
+                          <w:lang w:val="en-US"/>
+                        </w:rPr>
+                        <w:tab/>
+                      </w:r>
+                      <w:r>
+                        <w:rPr>
+                          <w:rFonts w:ascii="Consolas" w:eastAsiaTheme="minorEastAsia" w:hAnsi="Consolas" w:cs="Consolas"/>
+                          <w:color w:val="0000FF"/>
+                          <w:sz w:val="20"/>
+                          <w:szCs w:val="20"/>
+                          <w:lang w:val="en-US"/>
+                        </w:rPr>
+                        <w:t>for</w:t>
+                      </w:r>
+                      <w:r>
+                        <w:rPr>
+                          <w:rFonts w:ascii="Consolas" w:eastAsiaTheme="minorEastAsia" w:hAnsi="Consolas" w:cs="Consolas"/>
+                          <w:sz w:val="20"/>
+                          <w:szCs w:val="20"/>
+                          <w:lang w:val="en-US"/>
+                        </w:rPr>
+                        <w:t xml:space="preserve"> (j = 0; j &lt; 3; j++)</w:t>
+                      </w:r>
+                    </w:p>
+                    <w:p>
+                      <w:pPr>
+                        <w:autoSpaceDE w:val="0"/>
+                        <w:autoSpaceDN w:val="0"/>
+                        <w:adjustRightInd w:val="0"/>
+                        <w:spacing w:after="0" w:line="240" w:lineRule="auto"/>
+                        <w:ind w:left="0" w:right="0"/>
+                        <w:jc w:val="left"/>
+                        <w:rPr>
+                          <w:rFonts w:ascii="Consolas" w:eastAsiaTheme="minorEastAsia" w:hAnsi="Consolas" w:cs="Consolas"/>
+                          <w:color w:val="auto"/>
+                          <w:sz w:val="20"/>
+                          <w:szCs w:val="20"/>
+                          <w:lang w:val="en-US"/>
+                        </w:rPr>
+                      </w:pPr>
+                      <w:r>
+                        <w:rPr>
+                          <w:rFonts w:ascii="Consolas" w:eastAsiaTheme="minorEastAsia" w:hAnsi="Consolas" w:cs="Consolas"/>
+                          <w:sz w:val="20"/>
+                          <w:szCs w:val="20"/>
+                          <w:lang w:val="en-US"/>
+                        </w:rPr>
+                        <w:tab/>
+                      </w:r>
+                      <w:r>
+                        <w:rPr>
+                          <w:rFonts w:ascii="Consolas" w:eastAsiaTheme="minorEastAsia" w:hAnsi="Consolas" w:cs="Consolas"/>
+                          <w:sz w:val="20"/>
+                          <w:szCs w:val="20"/>
+                          <w:lang w:val="en-US"/>
+                        </w:rPr>
+                        <w:tab/>
+                        <w:t>{</w:t>
+                      </w:r>
+                    </w:p>
+                    <w:p>
+                      <w:pPr>
+                        <w:autoSpaceDE w:val="0"/>
+                        <w:autoSpaceDN w:val="0"/>
+                        <w:adjustRightInd w:val="0"/>
+                        <w:spacing w:after="0" w:line="240" w:lineRule="auto"/>
+                        <w:ind w:left="0" w:right="0"/>
+                        <w:jc w:val="left"/>
+                        <w:rPr>
+                          <w:rFonts w:ascii="Consolas" w:eastAsiaTheme="minorEastAsia" w:hAnsi="Consolas" w:cs="Consolas"/>
+                          <w:color w:val="auto"/>
+                          <w:sz w:val="20"/>
+                          <w:szCs w:val="20"/>
+                          <w:lang w:val="en-US"/>
+                        </w:rPr>
+                      </w:pPr>
+                      <w:r>
+                        <w:rPr>
+                          <w:rFonts w:ascii="Consolas" w:eastAsiaTheme="minorEastAsia" w:hAnsi="Consolas" w:cs="Consolas"/>
+                          <w:sz w:val="20"/>
+                          <w:szCs w:val="20"/>
+                          <w:lang w:val="en-US"/>
+                        </w:rPr>
+                        <w:tab/>
+                      </w:r>
+                      <w:r>
+                        <w:rPr>
+                          <w:rFonts w:ascii="Consolas" w:eastAsiaTheme="minorEastAsia" w:hAnsi="Consolas" w:cs="Consolas"/>
+                          <w:sz w:val="20"/>
+                          <w:szCs w:val="20"/>
+                          <w:lang w:val="en-US"/>
+                        </w:rPr>
+                        <w:tab/>
+                      </w:r>
+                      <w:r>
+                        <w:rPr>
+                          <w:rFonts w:ascii="Consolas" w:eastAsiaTheme="minorEastAsia" w:hAnsi="Consolas" w:cs="Consolas"/>
+                          <w:sz w:val="20"/>
+                          <w:szCs w:val="20"/>
+                          <w:lang w:val="en-US"/>
+                        </w:rPr>
+                        <w:tab/>
+                        <w:t>sum += kernel[i][j] * pix_mat[i + row - 1][j + column - 1];</w:t>
+                      </w:r>
+                    </w:p>
+                    <w:p>
+                      <w:pPr>
+                        <w:autoSpaceDE w:val="0"/>
+                        <w:autoSpaceDN w:val="0"/>
+                        <w:adjustRightInd w:val="0"/>
+                        <w:spacing w:after="0" w:line="240" w:lineRule="auto"/>
+                        <w:ind w:left="0" w:right="0"/>
+                        <w:jc w:val="left"/>
+                        <w:rPr>
+                          <w:rFonts w:ascii="Consolas" w:eastAsiaTheme="minorEastAsia" w:hAnsi="Consolas" w:cs="Consolas"/>
+                          <w:color w:val="auto"/>
+                          <w:sz w:val="20"/>
+                          <w:szCs w:val="20"/>
+                          <w:lang w:val="en-US"/>
+                        </w:rPr>
+                      </w:pPr>
+                      <w:r>
+                        <w:rPr>
+                          <w:rFonts w:ascii="Consolas" w:eastAsiaTheme="minorEastAsia" w:hAnsi="Consolas" w:cs="Consolas"/>
+                          <w:sz w:val="20"/>
+                          <w:szCs w:val="20"/>
+                          <w:lang w:val="en-US"/>
+                        </w:rPr>
+                        <w:tab/>
+                      </w:r>
+                      <w:r>
+                        <w:rPr>
+                          <w:rFonts w:ascii="Consolas" w:eastAsiaTheme="minorEastAsia" w:hAnsi="Consolas" w:cs="Consolas"/>
+                          <w:sz w:val="20"/>
+                          <w:szCs w:val="20"/>
+                          <w:lang w:val="en-US"/>
+                        </w:rPr>
+                        <w:tab/>
+                        <w:t>}</w:t>
+                      </w:r>
+                    </w:p>
+                    <w:p>
+                      <w:pPr>
+                        <w:autoSpaceDE w:val="0"/>
+                        <w:autoSpaceDN w:val="0"/>
+                        <w:adjustRightInd w:val="0"/>
+                        <w:spacing w:after="0" w:line="240" w:lineRule="auto"/>
+                        <w:ind w:left="0" w:right="0"/>
+                        <w:jc w:val="left"/>
+                        <w:rPr>
+                          <w:rFonts w:ascii="Consolas" w:eastAsiaTheme="minorEastAsia" w:hAnsi="Consolas" w:cs="Consolas"/>
+                          <w:color w:val="auto"/>
+                          <w:sz w:val="20"/>
+                          <w:szCs w:val="20"/>
+                          <w:lang w:val="en-US"/>
+                        </w:rPr>
+                      </w:pPr>
+                      <w:r>
+                        <w:rPr>
+                          <w:rFonts w:ascii="Consolas" w:eastAsiaTheme="minorEastAsia" w:hAnsi="Consolas" w:cs="Consolas"/>
+                          <w:sz w:val="20"/>
+                          <w:szCs w:val="20"/>
+                          <w:lang w:val="en-US"/>
+                        </w:rPr>
+                        <w:tab/>
+                        <w:t>}</w:t>
+                      </w:r>
+                    </w:p>
+                    <w:p>
+                      <w:pPr>
+                        <w:autoSpaceDE w:val="0"/>
+                        <w:autoSpaceDN w:val="0"/>
+                        <w:adjustRightInd w:val="0"/>
+                        <w:spacing w:after="0" w:line="240" w:lineRule="auto"/>
+                        <w:ind w:left="0" w:right="0"/>
+                        <w:jc w:val="left"/>
+                        <w:rPr>
+                          <w:rFonts w:ascii="Consolas" w:eastAsiaTheme="minorEastAsia" w:hAnsi="Consolas" w:cs="Consolas"/>
+                          <w:color w:val="auto"/>
+                          <w:sz w:val="20"/>
+                          <w:szCs w:val="20"/>
+                          <w:lang w:val="en-US"/>
+                        </w:rPr>
+                      </w:pPr>
+                      <w:r>
+                        <w:rPr>
+                          <w:rFonts w:ascii="Consolas" w:eastAsiaTheme="minorEastAsia" w:hAnsi="Consolas" w:cs="Consolas"/>
+                          <w:sz w:val="20"/>
+                          <w:szCs w:val="20"/>
+                          <w:lang w:val="en-US"/>
+                        </w:rPr>
+                        <w:tab/>
+                      </w:r>
+                      <w:r>
+                        <w:rPr>
+                          <w:rFonts w:ascii="Consolas" w:eastAsiaTheme="minorEastAsia" w:hAnsi="Consolas" w:cs="Consolas"/>
+                          <w:color w:val="0000FF"/>
+                          <w:sz w:val="20"/>
+                          <w:szCs w:val="20"/>
+                          <w:lang w:val="en-US"/>
+                        </w:rPr>
+                        <w:t>return</w:t>
+                      </w:r>
+                      <w:r>
+                        <w:rPr>
+                          <w:rFonts w:ascii="Consolas" w:eastAsiaTheme="minorEastAsia" w:hAnsi="Consolas" w:cs="Consolas"/>
+                          <w:sz w:val="20"/>
+                          <w:szCs w:val="20"/>
+                          <w:lang w:val="en-US"/>
+                        </w:rPr>
+                        <w:t xml:space="preserve"> sum;</w:t>
+                      </w:r>
+                    </w:p>
+                    <w:p>
+                      <w:r>
+                        <w:rPr>
+                          <w:rFonts w:ascii="Consolas" w:eastAsiaTheme="minorEastAsia" w:hAnsi="Consolas" w:cs="Consolas"/>
+                          <w:sz w:val="20"/>
+                          <w:szCs w:val="20"/>
+                          <w:lang w:val="en-US"/>
+                        </w:rPr>
+                        <w:t>}</w:t>
+                      </w:r>
+                    </w:p>
+                  </w:txbxContent>
+                </v:textbox>
+                <w10:wrap type="square" anchorx="margin"/>
+              </v:shape>
+            </w:pict>
+          </mc:Fallback>
+        </mc:AlternateContent>
+      </w:r>
+    </w:p>
+    <w:p>
+      <w:pPr>
+        <w:ind w:left="0" w:right="36" w:firstLine="493"/>
+      </w:pPr>
+    </w:p>
+    <w:p>
+      <w:pPr>
+        <w:ind w:left="0" w:right="36" w:firstLine="493"/>
+      </w:pPr>
+    </w:p>
+    <w:p>
+      <w:pPr>
+        <w:ind w:left="0" w:right="36" w:firstLine="493"/>
+      </w:pPr>
+      <w:r>
+        <w:t>Од додатних функционалности које су приложене у задатку урађено је:</w:t>
+      </w:r>
+    </w:p>
+    <w:p>
+      <w:pPr>
+        <w:pStyle w:val="ListParagraph"/>
+        <w:numPr>
+          <w:ilvl w:val="0"/>
+          <w:numId w:val="2"/>
+        </w:numPr>
+        <w:ind w:right="36"/>
+      </w:pPr>
+      <w:r>
+        <w:t>Обрада слике различитих димензија</w:t>
+      </w:r>
+    </w:p>
+    <w:p>
+      <w:pPr>
+        <w:pStyle w:val="ListParagraph"/>
+        <w:numPr>
+          <w:ilvl w:val="0"/>
+          <w:numId w:val="2"/>
+        </w:numPr>
+        <w:ind w:right="36"/>
+      </w:pPr>
+      <w:r>
+        <w:t xml:space="preserve">Обрада било којих слика у заданом оквиру величине(Алгоритам у </w:t>
+      </w:r>
+      <w:r>
+        <w:rPr>
+          <w:lang w:val="en-US"/>
+        </w:rPr>
+        <w:t>C</w:t>
+      </w:r>
+      <w:r>
+        <w:t xml:space="preserve"> на личном рачунару ради са било којом величином различитих комплексности )</w:t>
+      </w:r>
+    </w:p>
+    <w:p>
+      <w:pPr>
+        <w:pStyle w:val="ListParagraph"/>
+        <w:numPr>
+          <w:ilvl w:val="0"/>
+          <w:numId w:val="2"/>
+        </w:numPr>
+        <w:ind w:right="36"/>
+      </w:pPr>
+      <w:r>
+        <w:t>Визуелни рпиказ сегментације (Бојење поља умјесто њиховог кодовања)</w:t>
+      </w:r>
+    </w:p>
+    <w:p>
+      <w:pPr>
+        <w:pStyle w:val="ListParagraph"/>
+        <w:numPr>
+          <w:ilvl w:val="0"/>
+          <w:numId w:val="2"/>
+        </w:numPr>
+        <w:ind w:right="36"/>
+      </w:pPr>
+      <w:r>
+        <w:t>Приказ прогреса обраде кориштењем диода на плочи</w:t>
+      </w:r>
     </w:p>
     <w:p>
       <w:pPr>
@@ -19047,6 +20737,7 @@
         <w:rPr>
           <w:noProof/>
         </w:rPr>
+        <w:lastRenderedPageBreak/>
         <mc:AlternateContent>
           <mc:Choice Requires="wps">
             <w:drawing>
@@ -20994,7 +22685,7 @@
       <w:pPr>
         <w:ind w:left="10" w:right="0" w:hanging="10"/>
         <w:rPr>
-          <w:lang w:val="en-US"/>
+          <w:rStyle w:val="Hyperlink"/>
         </w:rPr>
       </w:pPr>
       <w:r>
@@ -21006,7 +22697,7 @@
       <w:r>
         <w:t xml:space="preserve"> </w:t>
       </w:r>
-      <w:hyperlink r:id="rId15" w:history="1">
+      <w:hyperlink r:id="rId16" w:history="1">
         <w:r>
           <w:rPr>
             <w:rStyle w:val="Hyperlink"/>
@@ -21015,8 +22706,90 @@
         </w:r>
       </w:hyperlink>
     </w:p>
+    <w:p>
+      <w:pPr>
+        <w:ind w:left="0" w:right="0"/>
+        <w:rPr>
+          <w:lang w:val="en-US"/>
+        </w:rPr>
+      </w:pPr>
+      <w:r>
+        <w:rPr>
+          <w:lang w:val="en-US"/>
+        </w:rPr>
+        <w:t>[2</w:t>
+      </w:r>
+      <w:r>
+        <w:rPr>
+          <w:lang w:val="en-US"/>
+        </w:rPr>
+        <w:t>]</w:t>
+      </w:r>
+      <w:r>
+        <w:rPr>
+          <w:lang w:val="en-US"/>
+        </w:rPr>
+        <w:t xml:space="preserve">  </w:t>
+      </w:r>
+      <w:hyperlink r:id="rId17" w:history="1">
+        <w:r>
+          <w:rPr>
+            <w:rStyle w:val="Hyperlink"/>
+            <w:lang w:val="en-US"/>
+          </w:rPr>
+          <w:t>SharcCompilerLo</w:t>
+        </w:r>
+        <w:r>
+          <w:rPr>
+            <w:rStyle w:val="Hyperlink"/>
+            <w:lang w:val="en-US"/>
+          </w:rPr>
+          <w:t>o</w:t>
+        </w:r>
+        <w:r>
+          <w:rPr>
+            <w:rStyle w:val="Hyperlink"/>
+            <w:lang w:val="en-US"/>
+          </w:rPr>
+          <w:t>ps</w:t>
+        </w:r>
+      </w:hyperlink>
+    </w:p>
+    <w:p>
+      <w:pPr>
+        <w:ind w:left="0" w:right="0"/>
+        <w:rPr>
+          <w:lang w:val="en-US"/>
+        </w:rPr>
+      </w:pPr>
+      <w:r>
+        <w:rPr>
+          <w:lang w:val="en-US"/>
+        </w:rPr>
+        <w:t>[3</w:t>
+      </w:r>
+      <w:r>
+        <w:rPr>
+          <w:lang w:val="en-US"/>
+        </w:rPr>
+        <w:t xml:space="preserve">]  </w:t>
+      </w:r>
+      <w:r>
+        <w:t xml:space="preserve"> </w:t>
+      </w:r>
+      <w:hyperlink r:id="rId18" w:history="1">
+        <w:r>
+          <w:rPr>
+            <w:rStyle w:val="Hyperlink"/>
+          </w:rPr>
+          <w:t>SharcCompilerGuidelines</w:t>
+        </w:r>
+      </w:hyperlink>
+      <w:bookmarkStart w:id="0" w:name="_GoBack"/>
+      <w:bookmarkEnd w:id="0"/>
+    </w:p>
     <w:sectPr>
-      <w:footerReference w:type="default" r:id="rId16"/>
+      <w:footerReference w:type="default" r:id="rId19"/>
       <w:pgSz w:w="11906" w:h="16838"/>
       <w:pgMar w:top="1477" w:right="1390" w:bottom="1455" w:left="1440" w:header="720" w:footer="720" w:gutter="0"/>
       <w:cols w:space="720"/>
@@ -21090,7 +22863,7 @@
           <w:fldChar w:fldCharType="separate"/>
         </w:r>
         <w:r>
-          <w:t>11</w:t>
+          <w:t>10</w:t>
         </w:r>
         <w:r>
           <w:fldChar w:fldCharType="end"/>
@@ -21129,6 +22902,359 @@
     </w:p>
   </w:footnote>
 </w:footnotes>
+</file>
+
+<file path=word/numbering.xml><?xml version="1.0" encoding="utf-8"?>
+<w:numbering xmlns:wpc="http://schemas.microsoft.com/office/word/2010/wordprocessingCanvas" xmlns:cx="http://schemas.microsoft.com/office/drawing/2014/chartex" xmlns:cx1="http://schemas.microsoft.com/office/drawing/2015/9/8/chartex" xmlns:mc="http://schemas.openxmlformats.org/markup-compatibility/2006" xmlns:o="urn:schemas-microsoft-com:office:office" xmlns:r="http://schemas.openxmlformats.org/officeDocument/2006/relationships" xmlns:m="http://schemas.openxmlformats.org/officeDocument/2006/math" xmlns:v="urn:schemas-microsoft-com:vml" xmlns:wp14="http://schemas.microsoft.com/office/word/2010/wordprocessingDrawing" xmlns:wp="http://schemas.openxmlformats.org/drawingml/2006/wordprocessingDrawing" xmlns:w10="urn:schemas-microsoft-com:office:word" xmlns:w="http://schemas.openxmlformats.org/wordprocessingml/2006/main" xmlns:w14="http://schemas.microsoft.com/office/word/2010/wordml" xmlns:w15="http://schemas.microsoft.com/office/word/2012/wordml" xmlns:w16se="http://schemas.microsoft.com/office/word/2015/wordml/symex" xmlns:wpg="http://schemas.microsoft.com/office/word/2010/wordprocessingGroup" xmlns:wpi="http://schemas.microsoft.com/office/word/2010/wordprocessingInk" xmlns:wne="http://schemas.microsoft.com/office/word/2006/wordml" xmlns:wps="http://schemas.microsoft.com/office/word/2010/wordprocessingShape" mc:Ignorable="w14 w15 w16se wp14">
+  <w:abstractNum w:abstractNumId="0" w15:restartNumberingAfterBreak="0">
+    <w:nsid w:val="07574655"/>
+    <w:multiLevelType w:val="hybridMultilevel"/>
+    <w:tmpl w:val="D010AC76"/>
+    <w:lvl w:ilvl="0" w:tplc="04090001">
+      <w:start w:val="1"/>
+      <w:numFmt w:val="bullet"/>
+      <w:lvlText w:val=""/>
+      <w:lvlJc w:val="left"/>
+      <w:pPr>
+        <w:ind w:left="1440" w:hanging="360"/>
+      </w:pPr>
+      <w:rPr>
+        <w:rFonts w:ascii="Symbol" w:hAnsi="Symbol" w:hint="default"/>
+      </w:rPr>
+    </w:lvl>
+    <w:lvl w:ilvl="1" w:tplc="04090003" w:tentative="1">
+      <w:start w:val="1"/>
+      <w:numFmt w:val="bullet"/>
+      <w:lvlText w:val="o"/>
+      <w:lvlJc w:val="left"/>
+      <w:pPr>
+        <w:ind w:left="2160" w:hanging="360"/>
+      </w:pPr>
+      <w:rPr>
+        <w:rFonts w:ascii="Courier New" w:hAnsi="Courier New" w:cs="Courier New" w:hint="default"/>
+      </w:rPr>
+    </w:lvl>
+    <w:lvl w:ilvl="2" w:tplc="04090005" w:tentative="1">
+      <w:start w:val="1"/>
+      <w:numFmt w:val="bullet"/>
+      <w:lvlText w:val=""/>
+      <w:lvlJc w:val="left"/>
+      <w:pPr>
+        <w:ind w:left="2880" w:hanging="360"/>
+      </w:pPr>
+      <w:rPr>
+        <w:rFonts w:ascii="Wingdings" w:hAnsi="Wingdings" w:hint="default"/>
+      </w:rPr>
+    </w:lvl>
+    <w:lvl w:ilvl="3" w:tplc="04090001" w:tentative="1">
+      <w:start w:val="1"/>
+      <w:numFmt w:val="bullet"/>
+      <w:lvlText w:val=""/>
+      <w:lvlJc w:val="left"/>
+      <w:pPr>
+        <w:ind w:left="3600" w:hanging="360"/>
+      </w:pPr>
+      <w:rPr>
+        <w:rFonts w:ascii="Symbol" w:hAnsi="Symbol" w:hint="default"/>
+      </w:rPr>
+    </w:lvl>
+    <w:lvl w:ilvl="4" w:tplc="04090003" w:tentative="1">
+      <w:start w:val="1"/>
+      <w:numFmt w:val="bullet"/>
+      <w:lvlText w:val="o"/>
+      <w:lvlJc w:val="left"/>
+      <w:pPr>
+        <w:ind w:left="4320" w:hanging="360"/>
+      </w:pPr>
+      <w:rPr>
+        <w:rFonts w:ascii="Courier New" w:hAnsi="Courier New" w:cs="Courier New" w:hint="default"/>
+      </w:rPr>
+    </w:lvl>
+    <w:lvl w:ilvl="5" w:tplc="04090005" w:tentative="1">
+      <w:start w:val="1"/>
+      <w:numFmt w:val="bullet"/>
+      <w:lvlText w:val=""/>
+      <w:lvlJc w:val="left"/>
+      <w:pPr>
+        <w:ind w:left="5040" w:hanging="360"/>
+      </w:pPr>
+      <w:rPr>
+        <w:rFonts w:ascii="Wingdings" w:hAnsi="Wingdings" w:hint="default"/>
+      </w:rPr>
+    </w:lvl>
+    <w:lvl w:ilvl="6" w:tplc="04090001" w:tentative="1">
+      <w:start w:val="1"/>
+      <w:numFmt w:val="bullet"/>
+      <w:lvlText w:val=""/>
+      <w:lvlJc w:val="left"/>
+      <w:pPr>
+        <w:ind w:left="5760" w:hanging="360"/>
+      </w:pPr>
+      <w:rPr>
+        <w:rFonts w:ascii="Symbol" w:hAnsi="Symbol" w:hint="default"/>
+      </w:rPr>
+    </w:lvl>
+    <w:lvl w:ilvl="7" w:tplc="04090003" w:tentative="1">
+      <w:start w:val="1"/>
+      <w:numFmt w:val="bullet"/>
+      <w:lvlText w:val="o"/>
+      <w:lvlJc w:val="left"/>
+      <w:pPr>
+        <w:ind w:left="6480" w:hanging="360"/>
+      </w:pPr>
+      <w:rPr>
+        <w:rFonts w:ascii="Courier New" w:hAnsi="Courier New" w:cs="Courier New" w:hint="default"/>
+      </w:rPr>
+    </w:lvl>
+    <w:lvl w:ilvl="8" w:tplc="04090005" w:tentative="1">
+      <w:start w:val="1"/>
+      <w:numFmt w:val="bullet"/>
+      <w:lvlText w:val=""/>
+      <w:lvlJc w:val="left"/>
+      <w:pPr>
+        <w:ind w:left="7200" w:hanging="360"/>
+      </w:pPr>
+      <w:rPr>
+        <w:rFonts w:ascii="Wingdings" w:hAnsi="Wingdings" w:hint="default"/>
+      </w:rPr>
+    </w:lvl>
+  </w:abstractNum>
+  <w:abstractNum w:abstractNumId="1" w15:restartNumberingAfterBreak="0">
+    <w:nsid w:val="5BE65623"/>
+    <w:multiLevelType w:val="hybridMultilevel"/>
+    <w:tmpl w:val="96EC499A"/>
+    <w:lvl w:ilvl="0" w:tplc="04090001">
+      <w:start w:val="1"/>
+      <w:numFmt w:val="bullet"/>
+      <w:lvlText w:val=""/>
+      <w:lvlJc w:val="left"/>
+      <w:pPr>
+        <w:ind w:left="714" w:hanging="360"/>
+      </w:pPr>
+      <w:rPr>
+        <w:rFonts w:ascii="Symbol" w:hAnsi="Symbol" w:hint="default"/>
+      </w:rPr>
+    </w:lvl>
+    <w:lvl w:ilvl="1" w:tplc="04090003" w:tentative="1">
+      <w:start w:val="1"/>
+      <w:numFmt w:val="bullet"/>
+      <w:lvlText w:val="o"/>
+      <w:lvlJc w:val="left"/>
+      <w:pPr>
+        <w:ind w:left="1434" w:hanging="360"/>
+      </w:pPr>
+      <w:rPr>
+        <w:rFonts w:ascii="Courier New" w:hAnsi="Courier New" w:cs="Courier New" w:hint="default"/>
+      </w:rPr>
+    </w:lvl>
+    <w:lvl w:ilvl="2" w:tplc="04090005" w:tentative="1">
+      <w:start w:val="1"/>
+      <w:numFmt w:val="bullet"/>
+      <w:lvlText w:val=""/>
+      <w:lvlJc w:val="left"/>
+      <w:pPr>
+        <w:ind w:left="2154" w:hanging="360"/>
+      </w:pPr>
+      <w:rPr>
+        <w:rFonts w:ascii="Wingdings" w:hAnsi="Wingdings" w:hint="default"/>
+      </w:rPr>
+    </w:lvl>
+    <w:lvl w:ilvl="3" w:tplc="04090001" w:tentative="1">
+      <w:start w:val="1"/>
+      <w:numFmt w:val="bullet"/>
+      <w:lvlText w:val=""/>
+      <w:lvlJc w:val="left"/>
+      <w:pPr>
+        <w:ind w:left="2874" w:hanging="360"/>
+      </w:pPr>
+      <w:rPr>
+        <w:rFonts w:ascii="Symbol" w:hAnsi="Symbol" w:hint="default"/>
+      </w:rPr>
+    </w:lvl>
+    <w:lvl w:ilvl="4" w:tplc="04090003" w:tentative="1">
+      <w:start w:val="1"/>
+      <w:numFmt w:val="bullet"/>
+      <w:lvlText w:val="o"/>
+      <w:lvlJc w:val="left"/>
+      <w:pPr>
+        <w:ind w:left="3594" w:hanging="360"/>
+      </w:pPr>
+      <w:rPr>
+        <w:rFonts w:ascii="Courier New" w:hAnsi="Courier New" w:cs="Courier New" w:hint="default"/>
+      </w:rPr>
+    </w:lvl>
+    <w:lvl w:ilvl="5" w:tplc="04090005" w:tentative="1">
+      <w:start w:val="1"/>
+      <w:numFmt w:val="bullet"/>
+      <w:lvlText w:val=""/>
+      <w:lvlJc w:val="left"/>
+      <w:pPr>
+        <w:ind w:left="4314" w:hanging="360"/>
+      </w:pPr>
+      <w:rPr>
+        <w:rFonts w:ascii="Wingdings" w:hAnsi="Wingdings" w:hint="default"/>
+      </w:rPr>
+    </w:lvl>
+    <w:lvl w:ilvl="6" w:tplc="04090001" w:tentative="1">
+      <w:start w:val="1"/>
+      <w:numFmt w:val="bullet"/>
+      <w:lvlText w:val=""/>
+      <w:lvlJc w:val="left"/>
+      <w:pPr>
+        <w:ind w:left="5034" w:hanging="360"/>
+      </w:pPr>
+      <w:rPr>
+        <w:rFonts w:ascii="Symbol" w:hAnsi="Symbol" w:hint="default"/>
+      </w:rPr>
+    </w:lvl>
+    <w:lvl w:ilvl="7" w:tplc="04090003" w:tentative="1">
+      <w:start w:val="1"/>
+      <w:numFmt w:val="bullet"/>
+      <w:lvlText w:val="o"/>
+      <w:lvlJc w:val="left"/>
+      <w:pPr>
+        <w:ind w:left="5754" w:hanging="360"/>
+      </w:pPr>
+      <w:rPr>
+        <w:rFonts w:ascii="Courier New" w:hAnsi="Courier New" w:cs="Courier New" w:hint="default"/>
+      </w:rPr>
+    </w:lvl>
+    <w:lvl w:ilvl="8" w:tplc="04090005" w:tentative="1">
+      <w:start w:val="1"/>
+      <w:numFmt w:val="bullet"/>
+      <w:lvlText w:val=""/>
+      <w:lvlJc w:val="left"/>
+      <w:pPr>
+        <w:ind w:left="6474" w:hanging="360"/>
+      </w:pPr>
+      <w:rPr>
+        <w:rFonts w:ascii="Wingdings" w:hAnsi="Wingdings" w:hint="default"/>
+      </w:rPr>
+    </w:lvl>
+  </w:abstractNum>
+  <w:abstractNum w:abstractNumId="2" w15:restartNumberingAfterBreak="0">
+    <w:nsid w:val="62EA7034"/>
+    <w:multiLevelType w:val="hybridMultilevel"/>
+    <w:tmpl w:val="8806F962"/>
+    <w:lvl w:ilvl="0" w:tplc="04090001">
+      <w:start w:val="1"/>
+      <w:numFmt w:val="bullet"/>
+      <w:lvlText w:val=""/>
+      <w:lvlJc w:val="left"/>
+      <w:pPr>
+        <w:ind w:left="1213" w:hanging="360"/>
+      </w:pPr>
+      <w:rPr>
+        <w:rFonts w:ascii="Symbol" w:hAnsi="Symbol" w:hint="default"/>
+      </w:rPr>
+    </w:lvl>
+    <w:lvl w:ilvl="1" w:tplc="04090003" w:tentative="1">
+      <w:start w:val="1"/>
+      <w:numFmt w:val="bullet"/>
+      <w:lvlText w:val="o"/>
+      <w:lvlJc w:val="left"/>
+      <w:pPr>
+        <w:ind w:left="1933" w:hanging="360"/>
+      </w:pPr>
+      <w:rPr>
+        <w:rFonts w:ascii="Courier New" w:hAnsi="Courier New" w:cs="Courier New" w:hint="default"/>
+      </w:rPr>
+    </w:lvl>
+    <w:lvl w:ilvl="2" w:tplc="04090005" w:tentative="1">
+      <w:start w:val="1"/>
+      <w:numFmt w:val="bullet"/>
+      <w:lvlText w:val=""/>
+      <w:lvlJc w:val="left"/>
+      <w:pPr>
+        <w:ind w:left="2653" w:hanging="360"/>
+      </w:pPr>
+      <w:rPr>
+        <w:rFonts w:ascii="Wingdings" w:hAnsi="Wingdings" w:hint="default"/>
+      </w:rPr>
+    </w:lvl>
+    <w:lvl w:ilvl="3" w:tplc="04090001" w:tentative="1">
+      <w:start w:val="1"/>
+      <w:numFmt w:val="bullet"/>
+      <w:lvlText w:val=""/>
+      <w:lvlJc w:val="left"/>
+      <w:pPr>
+        <w:ind w:left="3373" w:hanging="360"/>
+      </w:pPr>
+      <w:rPr>
+        <w:rFonts w:ascii="Symbol" w:hAnsi="Symbol" w:hint="default"/>
+      </w:rPr>
+    </w:lvl>
+    <w:lvl w:ilvl="4" w:tplc="04090003" w:tentative="1">
+      <w:start w:val="1"/>
+      <w:numFmt w:val="bullet"/>
+      <w:lvlText w:val="o"/>
+      <w:lvlJc w:val="left"/>
+      <w:pPr>
+        <w:ind w:left="4093" w:hanging="360"/>
+      </w:pPr>
+      <w:rPr>
+        <w:rFonts w:ascii="Courier New" w:hAnsi="Courier New" w:cs="Courier New" w:hint="default"/>
+      </w:rPr>
+    </w:lvl>
+    <w:lvl w:ilvl="5" w:tplc="04090005" w:tentative="1">
+      <w:start w:val="1"/>
+      <w:numFmt w:val="bullet"/>
+      <w:lvlText w:val=""/>
+      <w:lvlJc w:val="left"/>
+      <w:pPr>
+        <w:ind w:left="4813" w:hanging="360"/>
+      </w:pPr>
+      <w:rPr>
+        <w:rFonts w:ascii="Wingdings" w:hAnsi="Wingdings" w:hint="default"/>
+      </w:rPr>
+    </w:lvl>
+    <w:lvl w:ilvl="6" w:tplc="04090001" w:tentative="1">
+      <w:start w:val="1"/>
+      <w:numFmt w:val="bullet"/>
+      <w:lvlText w:val=""/>
+      <w:lvlJc w:val="left"/>
+      <w:pPr>
+        <w:ind w:left="5533" w:hanging="360"/>
+      </w:pPr>
+      <w:rPr>
+        <w:rFonts w:ascii="Symbol" w:hAnsi="Symbol" w:hint="default"/>
+      </w:rPr>
+    </w:lvl>
+    <w:lvl w:ilvl="7" w:tplc="04090003" w:tentative="1">
+      <w:start w:val="1"/>
+      <w:numFmt w:val="bullet"/>
+      <w:lvlText w:val="o"/>
+      <w:lvlJc w:val="left"/>
+      <w:pPr>
+        <w:ind w:left="6253" w:hanging="360"/>
+      </w:pPr>
+      <w:rPr>
+        <w:rFonts w:ascii="Courier New" w:hAnsi="Courier New" w:cs="Courier New" w:hint="default"/>
+      </w:rPr>
+    </w:lvl>
+    <w:lvl w:ilvl="8" w:tplc="04090005" w:tentative="1">
+      <w:start w:val="1"/>
+      <w:numFmt w:val="bullet"/>
+      <w:lvlText w:val=""/>
+      <w:lvlJc w:val="left"/>
+      <w:pPr>
+        <w:ind w:left="6973" w:hanging="360"/>
+      </w:pPr>
+      <w:rPr>
+        <w:rFonts w:ascii="Wingdings" w:hAnsi="Wingdings" w:hint="default"/>
+      </w:rPr>
+    </w:lvl>
+  </w:abstractNum>
+  <w:num w:numId="1">
+    <w:abstractNumId w:val="0"/>
+  </w:num>
+  <w:num w:numId="2">
+    <w:abstractNumId w:val="1"/>
+  </w:num>
+  <w:num w:numId="3">
+    <w:abstractNumId w:val="2"/>
+  </w:num>
+</w:numbering>
 </file>
 
 <file path=word/styles.xml><?xml version="1.0" encoding="utf-8"?>
@@ -21761,6 +23887,17 @@
       <w:lang w:val="sr-Cyrl-RS"/>
     </w:rPr>
   </w:style>
+  <w:style w:type="paragraph" w:styleId="ListParagraph">
+    <w:name w:val="List Paragraph"/>
+    <w:basedOn w:val="Normal"/>
+    <w:uiPriority w:val="34"/>
+    <w:qFormat/>
+    <w:rsid w:val="00A732F0"/>
+    <w:pPr>
+      <w:ind w:left="720"/>
+      <w:contextualSpacing/>
+    </w:pPr>
+  </w:style>
 </w:styles>
 </file>
 

</xml_diff>

<commit_message>
Small change in report
</commit_message>
<xml_diff>
--- a/doc/Никола_Цетић_1117_19.docx
+++ b/doc/Никола_Цетић_1117_19.docx
@@ -243,6 +243,8 @@
       <w:r>
         <w:t xml:space="preserve"> </w:t>
       </w:r>
+      <w:bookmarkStart w:id="0" w:name="_GoBack"/>
+      <w:bookmarkEnd w:id="0"/>
     </w:p>
     <w:p>
       <w:pPr>
@@ -288,8 +290,26 @@
       <w:pPr>
         <w:spacing w:after="160" w:line="259" w:lineRule="auto"/>
         <w:ind w:left="0" w:right="49"/>
-        <w:jc w:val="right"/>
       </w:pPr>
+      <w:r>
+        <w:t xml:space="preserve">Бања Лука, фебруар 2023 </w:t>
+      </w:r>
+      <w:r>
+        <w:tab/>
+      </w:r>
+      <w:r>
+        <w:tab/>
+      </w:r>
+      <w:r>
+        <w:tab/>
+      </w:r>
+      <w:r>
+        <w:tab/>
+      </w:r>
+      <w:r>
+        <w:tab/>
+        <w:t xml:space="preserve">          </w:t>
+      </w:r>
       <w:r>
         <w:t>Аутор</w:t>
       </w:r>
@@ -315,30 +335,11 @@
     </w:p>
     <w:p>
       <w:pPr>
-        <w:spacing w:after="0" w:line="259" w:lineRule="auto"/>
-        <w:ind w:left="0" w:right="51"/>
-        <w:jc w:val="center"/>
-      </w:pPr>
-      <w:r>
-        <w:lastRenderedPageBreak/>
-        <w:t>Бања Лука</w:t>
-      </w:r>
-      <w:r>
-        <w:t xml:space="preserve">, </w:t>
-      </w:r>
-      <w:r>
-        <w:t>фебруар</w:t>
-      </w:r>
-      <w:r>
-        <w:t xml:space="preserve"> 2023 </w:t>
-      </w:r>
-    </w:p>
-    <w:p>
-      <w:pPr>
         <w:pStyle w:val="Heading2"/>
         <w:ind w:left="-5"/>
       </w:pPr>
       <w:r>
+        <w:lastRenderedPageBreak/>
         <w:t xml:space="preserve">1. </w:t>
       </w:r>
       <w:r>
@@ -19270,6 +19271,9 @@
         <w:ind w:left="0" w:right="36" w:firstLine="493"/>
       </w:pPr>
       <w:r>
+        <w:rPr>
+          <w:lang w:val="en-US"/>
+        </w:rPr>
         <mc:AlternateContent>
           <mc:Choice Requires="wps">
             <w:drawing>
@@ -22717,19 +22721,7 @@
         <w:rPr>
           <w:lang w:val="en-US"/>
         </w:rPr>
-        <w:t>[2</w:t>
-      </w:r>
-      <w:r>
-        <w:rPr>
-          <w:lang w:val="en-US"/>
-        </w:rPr>
-        <w:t>]</w:t>
-      </w:r>
-      <w:r>
-        <w:rPr>
-          <w:lang w:val="en-US"/>
-        </w:rPr>
-        <w:t xml:space="preserve">  </w:t>
+        <w:t xml:space="preserve">[2]  </w:t>
       </w:r>
       <w:hyperlink r:id="rId17" w:history="1">
         <w:r>
@@ -22737,21 +22729,7 @@
             <w:rStyle w:val="Hyperlink"/>
             <w:lang w:val="en-US"/>
           </w:rPr>
-          <w:t>SharcCompilerLo</w:t>
-        </w:r>
-        <w:r>
-          <w:rPr>
-            <w:rStyle w:val="Hyperlink"/>
-            <w:lang w:val="en-US"/>
-          </w:rPr>
-          <w:t>o</w:t>
-        </w:r>
-        <w:r>
-          <w:rPr>
-            <w:rStyle w:val="Hyperlink"/>
-            <w:lang w:val="en-US"/>
-          </w:rPr>
-          <w:t>ps</w:t>
+          <w:t>SharcCompilerLoops</w:t>
         </w:r>
       </w:hyperlink>
     </w:p>
@@ -22766,13 +22744,7 @@
         <w:rPr>
           <w:lang w:val="en-US"/>
         </w:rPr>
-        <w:t>[3</w:t>
-      </w:r>
-      <w:r>
-        <w:rPr>
-          <w:lang w:val="en-US"/>
-        </w:rPr>
-        <w:t xml:space="preserve">]  </w:t>
+        <w:t xml:space="preserve">[3]  </w:t>
       </w:r>
       <w:r>
         <w:t xml:space="preserve"> </w:t>
@@ -22785,8 +22757,6 @@
           <w:t>SharcCompilerGuidelines</w:t>
         </w:r>
       </w:hyperlink>
-      <w:bookmarkStart w:id="0" w:name="_GoBack"/>
-      <w:bookmarkEnd w:id="0"/>
     </w:p>
     <w:sectPr>
       <w:footerReference w:type="default" r:id="rId19"/>
@@ -22863,7 +22833,7 @@
           <w:fldChar w:fldCharType="separate"/>
         </w:r>
         <w:r>
-          <w:t>10</w:t>
+          <w:t>4</w:t>
         </w:r>
         <w:r>
           <w:fldChar w:fldCharType="end"/>

</xml_diff>